<commit_message>
Edited pie chart and added labels
</commit_message>
<xml_diff>
--- a/description.docx
+++ b/description.docx
@@ -216,6 +216,292 @@
           <w:szCs w:val="24"/>
         </w:rPr>
         <w:t>When the user chooses a new x-axis from the dropdown menu below the x-axis and presses the button to apply changes, the x-axis will rescale and all of the points on the scatterplot will animate and transition to their new appropriate spot. If a data point does not have a proper value for that variable, the point will shrink to a size of zero and animate into the y-axis. When the user hovers over a point on the scatterplot, the border of the point will darken, and the point will fill with a light blue color. When the user clicks on a point, the border will darken, the point will fill with a light green color, and statistics of the selected college will appear to the right of the scatterplot.</w:t>
+      </w:r>
+    </w:p>
+    <w:p>
+      <w:pPr>
+        <w:pStyle w:val="PlainText"/>
+        <w:rPr>
+          <w:rFonts w:ascii="Cambria" w:hAnsi="Cambria" w:cs="Courier New"/>
+          <w:sz w:val="24"/>
+          <w:szCs w:val="24"/>
+        </w:rPr>
+      </w:pPr>
+      <w:r>
+        <w:rPr>
+          <w:rFonts w:ascii="Cambria" w:hAnsi="Cambria" w:cs="Courier New"/>
+          <w:sz w:val="24"/>
+          <w:szCs w:val="24"/>
+        </w:rPr>
+        <w:tab/>
+        <w:t xml:space="preserve">The second visualization uses a linking feature only appearing when the user selects a school.  The chosen visual is a pie chart showing the user’s chosen school’s diversity.  </w:t>
+      </w:r>
+      <w:r>
+        <w:rPr>
+          <w:rFonts w:ascii="Cambria" w:hAnsi="Cambria" w:cs="Courier New"/>
+          <w:sz w:val="24"/>
+          <w:szCs w:val="24"/>
+        </w:rPr>
+        <w:t xml:space="preserve">The chart considers all 8 diversity factors, and a new derived variable called other.  Other is a representation of the percentage needed to have a 100% </w:t>
+      </w:r>
+      <w:r>
+        <w:rPr>
+          <w:rFonts w:ascii="Cambria" w:hAnsi="Cambria" w:cs="Courier New"/>
+          <w:sz w:val="24"/>
+          <w:szCs w:val="24"/>
+        </w:rPr>
+        <w:t xml:space="preserve">as many schools did not add up to 100.  This was also done to ensure a well-balanced pie chart as the total percentages taken into consideration should add to be equivalent to 100%. </w:t>
+      </w:r>
+      <w:r>
+        <w:rPr>
+          <w:rFonts w:ascii="Cambria" w:hAnsi="Cambria" w:cs="Courier New"/>
+          <w:sz w:val="24"/>
+          <w:szCs w:val="24"/>
+        </w:rPr>
+        <w:t xml:space="preserve"> Each slice is then represented by a different color and labeled.  There is also a sorting feature to allow each variable to always be represented by its corresponding color.</w:t>
+      </w:r>
+    </w:p>
+    <w:p>
+      <w:pPr>
+        <w:pStyle w:val="PlainText"/>
+        <w:rPr>
+          <w:rFonts w:ascii="Cambria" w:hAnsi="Cambria" w:cs="Courier New"/>
+          <w:sz w:val="24"/>
+          <w:szCs w:val="24"/>
+        </w:rPr>
+      </w:pPr>
+    </w:p>
+    <w:p>
+      <w:pPr>
+        <w:pStyle w:val="PlainText"/>
+        <w:rPr>
+          <w:rFonts w:ascii="Cambria" w:hAnsi="Cambria" w:cs="Courier New"/>
+          <w:sz w:val="24"/>
+          <w:szCs w:val="24"/>
+        </w:rPr>
+      </w:pPr>
+    </w:p>
+    <w:p>
+      <w:pPr>
+        <w:pStyle w:val="PlainText"/>
+        <w:rPr>
+          <w:rFonts w:ascii="Cambria" w:hAnsi="Cambria" w:cs="Courier New"/>
+          <w:sz w:val="24"/>
+          <w:szCs w:val="24"/>
+        </w:rPr>
+      </w:pPr>
+    </w:p>
+    <w:p>
+      <w:pPr>
+        <w:pStyle w:val="PlainText"/>
+        <w:rPr>
+          <w:rFonts w:ascii="Cambria" w:hAnsi="Cambria" w:cs="Courier New"/>
+          <w:sz w:val="24"/>
+          <w:szCs w:val="24"/>
+        </w:rPr>
+      </w:pPr>
+    </w:p>
+    <w:p>
+      <w:pPr>
+        <w:pStyle w:val="PlainText"/>
+        <w:rPr>
+          <w:rFonts w:ascii="Cambria" w:hAnsi="Cambria" w:cs="Courier New"/>
+          <w:sz w:val="24"/>
+          <w:szCs w:val="24"/>
+        </w:rPr>
+      </w:pPr>
+    </w:p>
+    <w:p>
+      <w:pPr>
+        <w:pStyle w:val="PlainText"/>
+        <w:rPr>
+          <w:rFonts w:ascii="Cambria" w:hAnsi="Cambria" w:cs="Courier New"/>
+          <w:sz w:val="24"/>
+          <w:szCs w:val="24"/>
+        </w:rPr>
+      </w:pPr>
+    </w:p>
+    <w:p>
+      <w:pPr>
+        <w:pStyle w:val="PlainText"/>
+        <w:rPr>
+          <w:rFonts w:ascii="Cambria" w:hAnsi="Cambria" w:cs="Courier New"/>
+          <w:sz w:val="24"/>
+          <w:szCs w:val="24"/>
+        </w:rPr>
+      </w:pPr>
+    </w:p>
+    <w:p>
+      <w:pPr>
+        <w:pStyle w:val="PlainText"/>
+        <w:rPr>
+          <w:rFonts w:ascii="Cambria" w:hAnsi="Cambria" w:cs="Courier New"/>
+          <w:sz w:val="24"/>
+          <w:szCs w:val="24"/>
+        </w:rPr>
+      </w:pPr>
+    </w:p>
+    <w:p>
+      <w:pPr>
+        <w:pStyle w:val="PlainText"/>
+        <w:rPr>
+          <w:rFonts w:ascii="Cambria" w:hAnsi="Cambria" w:cs="Courier New"/>
+          <w:sz w:val="24"/>
+          <w:szCs w:val="24"/>
+        </w:rPr>
+      </w:pPr>
+    </w:p>
+    <w:p>
+      <w:pPr>
+        <w:pStyle w:val="PlainText"/>
+        <w:rPr>
+          <w:rFonts w:ascii="Cambria" w:hAnsi="Cambria" w:cs="Courier New"/>
+          <w:sz w:val="24"/>
+          <w:szCs w:val="24"/>
+        </w:rPr>
+      </w:pPr>
+    </w:p>
+    <w:p>
+      <w:pPr>
+        <w:pStyle w:val="PlainText"/>
+        <w:rPr>
+          <w:rFonts w:ascii="Cambria" w:hAnsi="Cambria" w:cs="Courier New"/>
+          <w:sz w:val="24"/>
+          <w:szCs w:val="24"/>
+        </w:rPr>
+      </w:pPr>
+    </w:p>
+    <w:p>
+      <w:pPr>
+        <w:pStyle w:val="PlainText"/>
+        <w:rPr>
+          <w:rFonts w:ascii="Cambria" w:hAnsi="Cambria" w:cs="Courier New"/>
+          <w:sz w:val="24"/>
+          <w:szCs w:val="24"/>
+        </w:rPr>
+      </w:pPr>
+    </w:p>
+    <w:p>
+      <w:pPr>
+        <w:pStyle w:val="PlainText"/>
+        <w:rPr>
+          <w:rFonts w:ascii="Cambria" w:hAnsi="Cambria" w:cs="Courier New"/>
+          <w:sz w:val="24"/>
+          <w:szCs w:val="24"/>
+        </w:rPr>
+      </w:pPr>
+    </w:p>
+    <w:p>
+      <w:pPr>
+        <w:pStyle w:val="PlainText"/>
+        <w:rPr>
+          <w:rFonts w:ascii="Cambria" w:hAnsi="Cambria" w:cs="Courier New"/>
+          <w:sz w:val="24"/>
+          <w:szCs w:val="24"/>
+        </w:rPr>
+      </w:pPr>
+    </w:p>
+    <w:p>
+      <w:pPr>
+        <w:pStyle w:val="PlainText"/>
+        <w:rPr>
+          <w:rFonts w:ascii="Cambria" w:hAnsi="Cambria" w:cs="Courier New"/>
+          <w:sz w:val="24"/>
+          <w:szCs w:val="24"/>
+        </w:rPr>
+      </w:pPr>
+      <w:r>
+        <w:rPr>
+          <w:rFonts w:ascii="Cambria" w:hAnsi="Cambria" w:cs="Courier New"/>
+          <w:sz w:val="24"/>
+          <w:szCs w:val="24"/>
+        </w:rPr>
+        <w:lastRenderedPageBreak/>
+        <w:tab/>
+        <w:t xml:space="preserve">When creating a data visualization, it is always important to keep in mind of what the objective of the visual is or trying to get across.  In this implementation, the chosen data set was a CSV of colleges with different variables and categories.  The first step in approaching the problem was to answer the question, “What information do we care about?”  In doing so the approach was to first implement a scatter plot to visualize all the schools.  The Y-axis for the scatter plot is always a representation of the average cost of attending a school.  When comparing schools, one major factor that usually stands out </w:t>
+      </w:r>
+      <w:r>
+        <w:rPr>
+          <w:rFonts w:ascii="Cambria" w:hAnsi="Cambria" w:cs="Courier New"/>
+          <w:sz w:val="24"/>
+          <w:szCs w:val="24"/>
+        </w:rPr>
+        <w:t>and</w:t>
+      </w:r>
+      <w:r>
+        <w:rPr>
+          <w:rFonts w:ascii="Cambria" w:hAnsi="Cambria" w:cs="Courier New"/>
+          <w:sz w:val="24"/>
+          <w:szCs w:val="24"/>
+        </w:rPr>
+        <w:t xml:space="preserve"> in some cases is a deciding factor of admission is the </w:t>
+      </w:r>
+      <w:r>
+        <w:rPr>
+          <w:rFonts w:ascii="Cambria" w:hAnsi="Cambria" w:cs="Courier New"/>
+          <w:sz w:val="24"/>
+          <w:szCs w:val="24"/>
+        </w:rPr>
+        <w:t>average cost</w:t>
+      </w:r>
+      <w:r>
+        <w:rPr>
+          <w:rFonts w:ascii="Cambria" w:hAnsi="Cambria" w:cs="Courier New"/>
+          <w:sz w:val="24"/>
+          <w:szCs w:val="24"/>
+        </w:rPr>
+        <w:t>.</w:t>
+      </w:r>
+      <w:r>
+        <w:rPr>
+          <w:rFonts w:ascii="Cambria" w:hAnsi="Cambria" w:cs="Courier New"/>
+          <w:sz w:val="24"/>
+          <w:szCs w:val="24"/>
+        </w:rPr>
+        <w:t xml:space="preserve">  The next taken was organize the data across an x-axis.  For this we chose a dropdown box with 8 key factors that can used to re-arrange the colleges to the new axis.   This allows the user to sort through the colleges by one of these 8 ways to gain an entirely new scatterplot visual.  This was created to allow a dynamic and interactive vis to gain a better understanding of the data as it allows the user to see how different a single college can be placed depending on the X-axis.  This allows us to further our understanding of the data itself.  After the implementation of the scatterplot, we wanted to attempt to explore a data point more in depth.  When a user selects a school by clicking on it on the scatterplot, the node is then highlighted to easily keep track of the selected node.  In addition, a 2</w:t>
+      </w:r>
+      <w:r>
+        <w:rPr>
+          <w:rFonts w:ascii="Cambria" w:hAnsi="Cambria" w:cs="Courier New"/>
+          <w:sz w:val="24"/>
+          <w:szCs w:val="24"/>
+          <w:vertAlign w:val="superscript"/>
+        </w:rPr>
+        <w:t>nd</w:t>
+      </w:r>
+      <w:r>
+        <w:rPr>
+          <w:rFonts w:ascii="Cambria" w:hAnsi="Cambria" w:cs="Courier New"/>
+          <w:sz w:val="24"/>
+          <w:szCs w:val="24"/>
+        </w:rPr>
+        <w:t xml:space="preserve"> </w:t>
+      </w:r>
+      <w:proofErr w:type="spellStart"/>
+      <w:r>
+        <w:rPr>
+          <w:rFonts w:ascii="Cambria" w:hAnsi="Cambria" w:cs="Courier New"/>
+          <w:sz w:val="24"/>
+          <w:szCs w:val="24"/>
+        </w:rPr>
+        <w:t>svg</w:t>
+      </w:r>
+      <w:proofErr w:type="spellEnd"/>
+      <w:r>
+        <w:rPr>
+          <w:rFonts w:ascii="Cambria" w:hAnsi="Cambria" w:cs="Courier New"/>
+          <w:sz w:val="24"/>
+          <w:szCs w:val="24"/>
+        </w:rPr>
+        <w:t xml:space="preserve"> is then generated and appears on the screen displaying a pie chart representing a selected school’s diversity.  It helps </w:t>
+      </w:r>
+      <w:r>
+        <w:rPr>
+          <w:rFonts w:ascii="Cambria" w:hAnsi="Cambria" w:cs="Courier New"/>
+          <w:sz w:val="24"/>
+          <w:szCs w:val="24"/>
+        </w:rPr>
+        <w:t>analysis see even more than just schools; it could also allow users to see diversity trends within a certain area due to the dynamic scaling of the scatter plot to begin with.</w:t>
       </w:r>
       <w:bookmarkStart w:id="0" w:name="_GoBack"/>
       <w:bookmarkEnd w:id="0"/>

</xml_diff>

<commit_message>
Edited description for submission
</commit_message>
<xml_diff>
--- a/description.docx
+++ b/description.docx
@@ -140,7 +140,23 @@
           <w:sz w:val="24"/>
           <w:szCs w:val="24"/>
         </w:rPr>
-        <w:t xml:space="preserve"> With this dataset, we decided to create three visualizations that would allow users to explore relations between variables and discover correlations through their own exploratory analysis.</w:t>
+        <w:t xml:space="preserve"> With this dataset, we decided to create </w:t>
+      </w:r>
+      <w:r>
+        <w:rPr>
+          <w:rFonts w:ascii="Cambria" w:hAnsi="Cambria" w:cs="Courier New"/>
+          <w:sz w:val="24"/>
+          <w:szCs w:val="24"/>
+        </w:rPr>
+        <w:t>two</w:t>
+      </w:r>
+      <w:r>
+        <w:rPr>
+          <w:rFonts w:ascii="Cambria" w:hAnsi="Cambria" w:cs="Courier New"/>
+          <w:sz w:val="24"/>
+          <w:szCs w:val="24"/>
+        </w:rPr>
+        <w:t xml:space="preserve"> visualizations that would allow users to explore relations between variables and discover correlations through their own exploratory analysis.</w:t>
       </w:r>
     </w:p>
     <w:p>
@@ -215,25 +231,7 @@
           <w:sz w:val="24"/>
           <w:szCs w:val="24"/>
         </w:rPr>
-        <w:t xml:space="preserve">When the user chooses a new x-axis from the dropdown menu below the x-axis and presses the button to apply changes, the x-axis will rescale and </w:t>
-      </w:r>
-      <w:proofErr w:type="gramStart"/>
-      <w:r>
-        <w:rPr>
-          <w:rFonts w:ascii="Cambria" w:hAnsi="Cambria" w:cs="Courier New"/>
-          <w:sz w:val="24"/>
-          <w:szCs w:val="24"/>
-        </w:rPr>
-        <w:t>all of</w:t>
-      </w:r>
-      <w:proofErr w:type="gramEnd"/>
-      <w:r>
-        <w:rPr>
-          <w:rFonts w:ascii="Cambria" w:hAnsi="Cambria" w:cs="Courier New"/>
-          <w:sz w:val="24"/>
-          <w:szCs w:val="24"/>
-        </w:rPr>
-        <w:t xml:space="preserve"> the points on the scatterplot will animate and transition to their new appropriate spot. If a data point does not have a proper value for that variable, the point will shrink to a size of zero and animate into the y-axis. When the user hovers over a point on the scatterplot, the border of the point will darken, and the point will fill with a light blue color. When the user clicks on a point, the border will darken, the point will fill with a light green color, and statistics of the selected college will appear to the right of the scatterplot.</w:t>
+        <w:t>When the user chooses a new x-axis from the dropdown menu below the x-axis and presses the button to apply changes, the x-axis will rescale and all of the points on the scatterplot will animate and transition to their new appropriate spot. If a data point does not have a proper value for that variable, the point will shrink to a size of zero and animate into the y-axis. When the user hovers over a point on the scatterplot, the border of the point will darken, and the point will fill with a light blue color. When the user clicks on a point, the border will darken, the point will fill with a light green color, and statistics of the selected college will appear to the right of the scatterplot.</w:t>
       </w:r>
     </w:p>
     <w:p>
@@ -332,23 +330,87 @@
           <w:sz w:val="24"/>
           <w:szCs w:val="24"/>
         </w:rPr>
-        <w:t xml:space="preserve">The chart considers all 8 diversity factors, and a new </w:t>
-      </w:r>
-      <w:r>
-        <w:rPr>
-          <w:rFonts w:ascii="Cambria" w:hAnsi="Cambria" w:cs="Courier New"/>
-          <w:sz w:val="24"/>
-          <w:szCs w:val="24"/>
-        </w:rPr>
-        <w:t xml:space="preserve">derived variable called other, which </w:t>
-      </w:r>
-      <w:r>
-        <w:rPr>
-          <w:rFonts w:ascii="Cambria" w:hAnsi="Cambria" w:cs="Courier New"/>
-          <w:sz w:val="24"/>
-          <w:szCs w:val="24"/>
-        </w:rPr>
-        <w:t xml:space="preserve">is a representation of the percentage needed to </w:t>
+        <w:t xml:space="preserve">The chart considers all 8 diversity factors </w:t>
+      </w:r>
+      <w:r>
+        <w:rPr>
+          <w:rFonts w:ascii="Cambria" w:hAnsi="Cambria" w:cs="Courier New"/>
+          <w:sz w:val="24"/>
+          <w:szCs w:val="24"/>
+        </w:rPr>
+        <w:t>as well as</w:t>
+      </w:r>
+      <w:r>
+        <w:rPr>
+          <w:rFonts w:ascii="Cambria" w:hAnsi="Cambria" w:cs="Courier New"/>
+          <w:sz w:val="24"/>
+          <w:szCs w:val="24"/>
+        </w:rPr>
+        <w:t xml:space="preserve"> a </w:t>
+      </w:r>
+      <w:r>
+        <w:rPr>
+          <w:rFonts w:ascii="Cambria" w:hAnsi="Cambria" w:cs="Courier New"/>
+          <w:sz w:val="24"/>
+          <w:szCs w:val="24"/>
+        </w:rPr>
+        <w:t xml:space="preserve">derived variable called </w:t>
+      </w:r>
+      <w:r>
+        <w:rPr>
+          <w:rFonts w:ascii="Cambria" w:hAnsi="Cambria" w:cs="Courier New"/>
+          <w:sz w:val="24"/>
+          <w:szCs w:val="24"/>
+        </w:rPr>
+        <w:t>“O</w:t>
+      </w:r>
+      <w:r>
+        <w:rPr>
+          <w:rFonts w:ascii="Cambria" w:hAnsi="Cambria" w:cs="Courier New"/>
+          <w:sz w:val="24"/>
+          <w:szCs w:val="24"/>
+        </w:rPr>
+        <w:t>ther</w:t>
+      </w:r>
+      <w:r>
+        <w:rPr>
+          <w:rFonts w:ascii="Cambria" w:hAnsi="Cambria" w:cs="Courier New"/>
+          <w:sz w:val="24"/>
+          <w:szCs w:val="24"/>
+        </w:rPr>
+        <w:t>”</w:t>
+      </w:r>
+      <w:r>
+        <w:rPr>
+          <w:rFonts w:ascii="Cambria" w:hAnsi="Cambria" w:cs="Courier New"/>
+          <w:sz w:val="24"/>
+          <w:szCs w:val="24"/>
+        </w:rPr>
+        <w:t xml:space="preserve">, which </w:t>
+      </w:r>
+      <w:r>
+        <w:rPr>
+          <w:rFonts w:ascii="Cambria" w:hAnsi="Cambria" w:cs="Courier New"/>
+          <w:sz w:val="24"/>
+          <w:szCs w:val="24"/>
+        </w:rPr>
+        <w:t xml:space="preserve">is a representation of the percentage needed </w:t>
+      </w:r>
+      <w:r>
+        <w:rPr>
+          <w:rFonts w:ascii="Cambria" w:hAnsi="Cambria" w:cs="Courier New"/>
+          <w:sz w:val="24"/>
+          <w:szCs w:val="24"/>
+        </w:rPr>
+        <w:t>for the</w:t>
+      </w:r>
+      <w:r>
+        <w:rPr>
+          <w:rFonts w:ascii="Cambria" w:hAnsi="Cambria" w:cs="Courier New"/>
+          <w:sz w:val="24"/>
+          <w:szCs w:val="24"/>
+        </w:rPr>
+        <w:t xml:space="preserve"> </w:t>
       </w:r>
       <w:r>
         <w:rPr>
@@ -364,22 +426,6 @@
           <w:sz w:val="24"/>
           <w:szCs w:val="24"/>
         </w:rPr>
-        <w:t xml:space="preserve"> 100%</w:t>
-      </w:r>
-      <w:r>
-        <w:rPr>
-          <w:rFonts w:ascii="Cambria" w:hAnsi="Cambria" w:cs="Courier New"/>
-          <w:sz w:val="24"/>
-          <w:szCs w:val="24"/>
-        </w:rPr>
-        <w:t>,</w:t>
-      </w:r>
-      <w:r>
-        <w:rPr>
-          <w:rFonts w:ascii="Cambria" w:hAnsi="Cambria" w:cs="Courier New"/>
-          <w:sz w:val="24"/>
-          <w:szCs w:val="24"/>
-        </w:rPr>
         <w:t xml:space="preserve"> </w:t>
       </w:r>
       <w:r>
@@ -388,15 +434,55 @@
           <w:sz w:val="24"/>
           <w:szCs w:val="24"/>
         </w:rPr>
-        <w:t xml:space="preserve">as many schools did not add </w:t>
-      </w:r>
-      <w:r>
-        <w:rPr>
-          <w:rFonts w:ascii="Cambria" w:hAnsi="Cambria" w:cs="Courier New"/>
-          <w:sz w:val="24"/>
-          <w:szCs w:val="24"/>
-        </w:rPr>
-        <w:t xml:space="preserve">quantities adding </w:t>
+        <w:t xml:space="preserve">breakdown of each school to add up to </w:t>
+      </w:r>
+      <w:r>
+        <w:rPr>
+          <w:rFonts w:ascii="Cambria" w:hAnsi="Cambria" w:cs="Courier New"/>
+          <w:sz w:val="24"/>
+          <w:szCs w:val="24"/>
+        </w:rPr>
+        <w:t>100%</w:t>
+      </w:r>
+      <w:r>
+        <w:rPr>
+          <w:rFonts w:ascii="Cambria" w:hAnsi="Cambria" w:cs="Courier New"/>
+          <w:sz w:val="24"/>
+          <w:szCs w:val="24"/>
+        </w:rPr>
+        <w:t xml:space="preserve"> (</w:t>
+      </w:r>
+      <w:r>
+        <w:rPr>
+          <w:rFonts w:ascii="Cambria" w:hAnsi="Cambria" w:cs="Courier New"/>
+          <w:sz w:val="24"/>
+          <w:szCs w:val="24"/>
+        </w:rPr>
+        <w:t xml:space="preserve">many schools did not </w:t>
+      </w:r>
+      <w:r>
+        <w:rPr>
+          <w:rFonts w:ascii="Cambria" w:hAnsi="Cambria" w:cs="Courier New"/>
+          <w:sz w:val="24"/>
+          <w:szCs w:val="24"/>
+        </w:rPr>
+        <w:t>have diversity statistics</w:t>
+      </w:r>
+      <w:r>
+        <w:rPr>
+          <w:rFonts w:ascii="Cambria" w:hAnsi="Cambria" w:cs="Courier New"/>
+          <w:sz w:val="24"/>
+          <w:szCs w:val="24"/>
+        </w:rPr>
+        <w:t xml:space="preserve"> </w:t>
+      </w:r>
+      <w:r>
+        <w:rPr>
+          <w:rFonts w:ascii="Cambria" w:hAnsi="Cambria" w:cs="Courier New"/>
+          <w:sz w:val="24"/>
+          <w:szCs w:val="24"/>
+        </w:rPr>
+        <w:t xml:space="preserve">adding </w:t>
       </w:r>
       <w:r>
         <w:rPr>
@@ -420,6 +506,14 @@
           <w:sz w:val="24"/>
           <w:szCs w:val="24"/>
         </w:rPr>
+        <w:t>)</w:t>
+      </w:r>
+      <w:r>
+        <w:rPr>
+          <w:rFonts w:ascii="Cambria" w:hAnsi="Cambria" w:cs="Courier New"/>
+          <w:sz w:val="24"/>
+          <w:szCs w:val="24"/>
+        </w:rPr>
         <w:t xml:space="preserve">. </w:t>
       </w:r>
       <w:r>
@@ -428,31 +522,95 @@
           <w:sz w:val="24"/>
           <w:szCs w:val="24"/>
         </w:rPr>
-        <w:t xml:space="preserve">This was also done to ensure a well-balanced pie chart as the total percentages taken into consideration should add to be equivalent to 100%. </w:t>
-      </w:r>
-      <w:r>
-        <w:rPr>
-          <w:rFonts w:ascii="Cambria" w:hAnsi="Cambria" w:cs="Courier New"/>
-          <w:sz w:val="24"/>
-          <w:szCs w:val="24"/>
-        </w:rPr>
-        <w:t xml:space="preserve">Each slice is then represented by </w:t>
-      </w:r>
-      <w:r>
-        <w:rPr>
-          <w:rFonts w:ascii="Cambria" w:hAnsi="Cambria" w:cs="Courier New"/>
-          <w:sz w:val="24"/>
-          <w:szCs w:val="24"/>
-        </w:rPr>
-        <w:t xml:space="preserve">a different color and labeled. </w:t>
-      </w:r>
-      <w:r>
-        <w:rPr>
-          <w:rFonts w:ascii="Cambria" w:hAnsi="Cambria" w:cs="Courier New"/>
-          <w:sz w:val="24"/>
-          <w:szCs w:val="24"/>
-        </w:rPr>
-        <w:t xml:space="preserve">There is also a sorting feature </w:t>
+        <w:t xml:space="preserve">This was done to ensure a well-balanced </w:t>
+      </w:r>
+      <w:r>
+        <w:rPr>
+          <w:rFonts w:ascii="Cambria" w:hAnsi="Cambria" w:cs="Courier New"/>
+          <w:sz w:val="24"/>
+          <w:szCs w:val="24"/>
+        </w:rPr>
+        <w:t xml:space="preserve">and fully complete </w:t>
+      </w:r>
+      <w:r>
+        <w:rPr>
+          <w:rFonts w:ascii="Cambria" w:hAnsi="Cambria" w:cs="Courier New"/>
+          <w:sz w:val="24"/>
+          <w:szCs w:val="24"/>
+        </w:rPr>
+        <w:t>pie chart</w:t>
+      </w:r>
+      <w:r>
+        <w:rPr>
+          <w:rFonts w:ascii="Cambria" w:hAnsi="Cambria" w:cs="Courier New"/>
+          <w:sz w:val="24"/>
+          <w:szCs w:val="24"/>
+        </w:rPr>
+        <w:t xml:space="preserve"> for each data case.</w:t>
+      </w:r>
+      <w:r>
+        <w:rPr>
+          <w:rFonts w:ascii="Cambria" w:hAnsi="Cambria" w:cs="Courier New"/>
+          <w:sz w:val="24"/>
+          <w:szCs w:val="24"/>
+        </w:rPr>
+        <w:t xml:space="preserve"> </w:t>
+      </w:r>
+      <w:r>
+        <w:rPr>
+          <w:rFonts w:ascii="Cambria" w:hAnsi="Cambria" w:cs="Courier New"/>
+          <w:sz w:val="24"/>
+          <w:szCs w:val="24"/>
+        </w:rPr>
+        <w:t xml:space="preserve">Each slice is represented by </w:t>
+      </w:r>
+      <w:r>
+        <w:rPr>
+          <w:rFonts w:ascii="Cambria" w:hAnsi="Cambria" w:cs="Courier New"/>
+          <w:sz w:val="24"/>
+          <w:szCs w:val="24"/>
+        </w:rPr>
+        <w:t xml:space="preserve">a different color </w:t>
+      </w:r>
+      <w:r>
+        <w:rPr>
+          <w:rFonts w:ascii="Cambria" w:hAnsi="Cambria" w:cs="Courier New"/>
+          <w:sz w:val="24"/>
+          <w:szCs w:val="24"/>
+        </w:rPr>
+        <w:t xml:space="preserve">and is </w:t>
+      </w:r>
+      <w:r>
+        <w:rPr>
+          <w:rFonts w:ascii="Cambria" w:hAnsi="Cambria" w:cs="Courier New"/>
+          <w:sz w:val="24"/>
+          <w:szCs w:val="24"/>
+        </w:rPr>
+        <w:t>labeled</w:t>
+      </w:r>
+      <w:r>
+        <w:rPr>
+          <w:rFonts w:ascii="Cambria" w:hAnsi="Cambria" w:cs="Courier New"/>
+          <w:sz w:val="24"/>
+          <w:szCs w:val="24"/>
+        </w:rPr>
+        <w:t xml:space="preserve"> on either the left or right side of the chart</w:t>
+      </w:r>
+      <w:r>
+        <w:rPr>
+          <w:rFonts w:ascii="Cambria" w:hAnsi="Cambria" w:cs="Courier New"/>
+          <w:sz w:val="24"/>
+          <w:szCs w:val="24"/>
+        </w:rPr>
+        <w:t xml:space="preserve">. </w:t>
+      </w:r>
+      <w:r>
+        <w:rPr>
+          <w:rFonts w:ascii="Cambria" w:hAnsi="Cambria" w:cs="Courier New"/>
+          <w:sz w:val="24"/>
+          <w:szCs w:val="24"/>
+        </w:rPr>
+        <w:t xml:space="preserve">There is a sorting feature </w:t>
       </w:r>
       <w:r>
         <w:rPr>
@@ -484,7 +642,33 @@
           <w:sz w:val="24"/>
           <w:szCs w:val="24"/>
         </w:rPr>
-        <w:t xml:space="preserve"> always be represented by its corresponding color.</w:t>
+        <w:t xml:space="preserve"> always be represented by its corresponding color</w:t>
+      </w:r>
+      <w:r>
+        <w:rPr>
+          <w:rFonts w:ascii="Cambria" w:hAnsi="Cambria" w:cs="Courier New"/>
+          <w:sz w:val="24"/>
+          <w:szCs w:val="24"/>
+        </w:rPr>
+        <w:t xml:space="preserve">, and when a new point is clicked, the slices will </w:t>
+      </w:r>
+      <w:bookmarkStart w:id="0" w:name="_GoBack"/>
+      <w:bookmarkEnd w:id="0"/>
+      <w:r>
+        <w:rPr>
+          <w:rFonts w:ascii="Cambria" w:hAnsi="Cambria" w:cs="Courier New"/>
+          <w:sz w:val="24"/>
+          <w:szCs w:val="24"/>
+        </w:rPr>
+        <w:t>animate,</w:t>
+      </w:r>
+      <w:r>
+        <w:rPr>
+          <w:rFonts w:ascii="Cambria" w:hAnsi="Cambria" w:cs="Courier New"/>
+          <w:sz w:val="24"/>
+          <w:szCs w:val="24"/>
+        </w:rPr>
+        <w:t xml:space="preserve"> and the corresponding labels will move to represent the diversity of the newly selected school.</w:t>
       </w:r>
     </w:p>
     <w:p>
@@ -600,50 +784,29 @@
     <w:p>
       <w:pPr>
         <w:pStyle w:val="PlainText"/>
-        <w:rPr>
-          <w:rFonts w:ascii="Cambria" w:hAnsi="Cambria" w:cs="Courier New"/>
-          <w:sz w:val="24"/>
-          <w:szCs w:val="24"/>
-        </w:rPr>
-      </w:pPr>
-    </w:p>
-    <w:p>
-      <w:pPr>
-        <w:pStyle w:val="PlainText"/>
-        <w:rPr>
-          <w:rFonts w:ascii="Cambria" w:hAnsi="Cambria" w:cs="Courier New"/>
-          <w:sz w:val="24"/>
-          <w:szCs w:val="24"/>
-        </w:rPr>
-      </w:pPr>
-    </w:p>
-    <w:p>
-      <w:pPr>
-        <w:pStyle w:val="PlainText"/>
-        <w:rPr>
-          <w:rFonts w:ascii="Cambria" w:hAnsi="Cambria" w:cs="Courier New"/>
-          <w:sz w:val="24"/>
-          <w:szCs w:val="24"/>
-        </w:rPr>
-      </w:pPr>
-    </w:p>
-    <w:p>
-      <w:pPr>
-        <w:pStyle w:val="PlainText"/>
-        <w:rPr>
-          <w:rFonts w:ascii="Cambria" w:hAnsi="Cambria" w:cs="Courier New"/>
-          <w:sz w:val="24"/>
-          <w:szCs w:val="24"/>
-        </w:rPr>
-      </w:pPr>
-      <w:r>
-        <w:rPr>
-          <w:rFonts w:ascii="Cambria" w:hAnsi="Cambria" w:cs="Courier New"/>
-          <w:sz w:val="24"/>
-          <w:szCs w:val="24"/>
-        </w:rPr>
-        <w:tab/>
-        <w:t xml:space="preserve">When creating a data visualization, it is always important to keep in mind what the objective of the visual is or </w:t>
+        <w:ind w:firstLine="720"/>
+        <w:rPr>
+          <w:rFonts w:ascii="Cambria" w:hAnsi="Cambria" w:cs="Courier New"/>
+          <w:sz w:val="24"/>
+          <w:szCs w:val="24"/>
+        </w:rPr>
+      </w:pPr>
+      <w:r>
+        <w:rPr>
+          <w:rFonts w:ascii="Cambria" w:hAnsi="Cambria" w:cs="Courier New"/>
+          <w:sz w:val="24"/>
+          <w:szCs w:val="24"/>
+        </w:rPr>
+        <w:lastRenderedPageBreak/>
+        <w:t xml:space="preserve">When creating a data visualization, it is always important to keep in mind what the objective of the visual is </w:t>
+      </w:r>
+      <w:r>
+        <w:rPr>
+          <w:rFonts w:ascii="Cambria" w:hAnsi="Cambria" w:cs="Courier New"/>
+          <w:sz w:val="24"/>
+          <w:szCs w:val="24"/>
+        </w:rPr>
+        <w:t xml:space="preserve">and </w:t>
       </w:r>
       <w:r>
         <w:rPr>
@@ -675,7 +838,23 @@
           <w:sz w:val="24"/>
           <w:szCs w:val="24"/>
         </w:rPr>
-        <w:t xml:space="preserve">The first step in approaching the problem was to answer the question, “What </w:t>
+        <w:t>The first step in approaching th</w:t>
+      </w:r>
+      <w:r>
+        <w:rPr>
+          <w:rFonts w:ascii="Cambria" w:hAnsi="Cambria" w:cs="Courier New"/>
+          <w:sz w:val="24"/>
+          <w:szCs w:val="24"/>
+        </w:rPr>
+        <w:t>is</w:t>
+      </w:r>
+      <w:r>
+        <w:rPr>
+          <w:rFonts w:ascii="Cambria" w:hAnsi="Cambria" w:cs="Courier New"/>
+          <w:sz w:val="24"/>
+          <w:szCs w:val="24"/>
+        </w:rPr>
+        <w:t xml:space="preserve"> problem was to answer the question, “What </w:t>
       </w:r>
       <w:r>
         <w:rPr>
@@ -691,15 +870,47 @@
           <w:sz w:val="24"/>
           <w:szCs w:val="24"/>
         </w:rPr>
-        <w:t>In doing so</w:t>
-      </w:r>
-      <w:r>
-        <w:rPr>
-          <w:rFonts w:ascii="Cambria" w:hAnsi="Cambria" w:cs="Courier New"/>
-          <w:sz w:val="24"/>
-          <w:szCs w:val="24"/>
-        </w:rPr>
-        <w:t>,</w:t>
+        <w:t>Our</w:t>
+      </w:r>
+      <w:r>
+        <w:rPr>
+          <w:rFonts w:ascii="Cambria" w:hAnsi="Cambria" w:cs="Courier New"/>
+          <w:sz w:val="24"/>
+          <w:szCs w:val="24"/>
+        </w:rPr>
+        <w:t xml:space="preserve"> approach </w:t>
+      </w:r>
+      <w:r>
+        <w:rPr>
+          <w:rFonts w:ascii="Cambria" w:hAnsi="Cambria" w:cs="Courier New"/>
+          <w:sz w:val="24"/>
+          <w:szCs w:val="24"/>
+        </w:rPr>
+        <w:t xml:space="preserve">to this </w:t>
+      </w:r>
+      <w:r>
+        <w:rPr>
+          <w:rFonts w:ascii="Cambria" w:hAnsi="Cambria" w:cs="Courier New"/>
+          <w:sz w:val="24"/>
+          <w:szCs w:val="24"/>
+        </w:rPr>
+        <w:t>was to first implement a scatter p</w:t>
+      </w:r>
+      <w:r>
+        <w:rPr>
+          <w:rFonts w:ascii="Cambria" w:hAnsi="Cambria" w:cs="Courier New"/>
+          <w:sz w:val="24"/>
+          <w:szCs w:val="24"/>
+        </w:rPr>
+        <w:t xml:space="preserve">lot </w:t>
+      </w:r>
+      <w:r>
+        <w:rPr>
+          <w:rFonts w:ascii="Cambria" w:hAnsi="Cambria" w:cs="Courier New"/>
+          <w:sz w:val="24"/>
+          <w:szCs w:val="24"/>
+        </w:rPr>
+        <w:t>so that the user has a view of all</w:t>
       </w:r>
       <w:r>
         <w:rPr>
@@ -715,31 +926,87 @@
           <w:sz w:val="24"/>
           <w:szCs w:val="24"/>
         </w:rPr>
-        <w:t>our</w:t>
-      </w:r>
-      <w:r>
-        <w:rPr>
-          <w:rFonts w:ascii="Cambria" w:hAnsi="Cambria" w:cs="Courier New"/>
-          <w:sz w:val="24"/>
-          <w:szCs w:val="24"/>
-        </w:rPr>
-        <w:t xml:space="preserve"> approach was to first implement a scatter p</w:t>
-      </w:r>
-      <w:r>
-        <w:rPr>
-          <w:rFonts w:ascii="Cambria" w:hAnsi="Cambria" w:cs="Courier New"/>
-          <w:sz w:val="24"/>
-          <w:szCs w:val="24"/>
-        </w:rPr>
-        <w:t xml:space="preserve">lot </w:t>
-      </w:r>
-      <w:r>
-        <w:rPr>
-          <w:rFonts w:ascii="Cambria" w:hAnsi="Cambria" w:cs="Courier New"/>
-          <w:sz w:val="24"/>
-          <w:szCs w:val="24"/>
-        </w:rPr>
-        <w:t>so that the user has a view of all</w:t>
+        <w:t>data points. The y</w:t>
+      </w:r>
+      <w:r>
+        <w:rPr>
+          <w:rFonts w:ascii="Cambria" w:hAnsi="Cambria" w:cs="Courier New"/>
+          <w:sz w:val="24"/>
+          <w:szCs w:val="24"/>
+        </w:rPr>
+        <w:t>-axis for the scatter plot is always a representation of the aver</w:t>
+      </w:r>
+      <w:r>
+        <w:rPr>
+          <w:rFonts w:ascii="Cambria" w:hAnsi="Cambria" w:cs="Courier New"/>
+          <w:sz w:val="24"/>
+          <w:szCs w:val="24"/>
+        </w:rPr>
+        <w:t>age cost of attending a school.</w:t>
+      </w:r>
+      <w:r>
+        <w:rPr>
+          <w:rFonts w:ascii="Cambria" w:hAnsi="Cambria" w:cs="Courier New"/>
+          <w:sz w:val="24"/>
+          <w:szCs w:val="24"/>
+        </w:rPr>
+        <w:t xml:space="preserve"> When comparing schools, </w:t>
+      </w:r>
+      <w:r>
+        <w:rPr>
+          <w:rFonts w:ascii="Cambria" w:hAnsi="Cambria" w:cs="Courier New"/>
+          <w:sz w:val="24"/>
+          <w:szCs w:val="24"/>
+        </w:rPr>
+        <w:t xml:space="preserve">average cost can be a </w:t>
+      </w:r>
+      <w:r>
+        <w:rPr>
+          <w:rFonts w:ascii="Cambria" w:hAnsi="Cambria" w:cs="Courier New"/>
+          <w:sz w:val="24"/>
+          <w:szCs w:val="24"/>
+        </w:rPr>
+        <w:t xml:space="preserve">major </w:t>
+      </w:r>
+      <w:r>
+        <w:rPr>
+          <w:rFonts w:ascii="Cambria" w:hAnsi="Cambria" w:cs="Courier New"/>
+          <w:sz w:val="24"/>
+          <w:szCs w:val="24"/>
+        </w:rPr>
+        <w:t>and sometimes</w:t>
+      </w:r>
+      <w:r>
+        <w:rPr>
+          <w:rFonts w:ascii="Cambria" w:hAnsi="Cambria" w:cs="Courier New"/>
+          <w:sz w:val="24"/>
+          <w:szCs w:val="24"/>
+        </w:rPr>
+        <w:t xml:space="preserve"> deciding factor </w:t>
+      </w:r>
+      <w:r>
+        <w:rPr>
+          <w:rFonts w:ascii="Cambria" w:hAnsi="Cambria" w:cs="Courier New"/>
+          <w:sz w:val="24"/>
+          <w:szCs w:val="24"/>
+        </w:rPr>
+        <w:t xml:space="preserve">of whether or not the student wants to attend that </w:t>
+      </w:r>
+      <w:r>
+        <w:rPr>
+          <w:rFonts w:ascii="Cambria" w:hAnsi="Cambria" w:cs="Courier New"/>
+          <w:sz w:val="24"/>
+          <w:szCs w:val="24"/>
+        </w:rPr>
+        <w:t>school</w:t>
+      </w:r>
+      <w:r>
+        <w:rPr>
+          <w:rFonts w:ascii="Cambria" w:hAnsi="Cambria" w:cs="Courier New"/>
+          <w:sz w:val="24"/>
+          <w:szCs w:val="24"/>
+        </w:rPr>
+        <w:t>, so we decided to keep it as a constant part of the visualization.</w:t>
       </w:r>
       <w:r>
         <w:rPr>
@@ -755,102 +1022,6 @@
           <w:sz w:val="24"/>
           <w:szCs w:val="24"/>
         </w:rPr>
-        <w:t>data points. The y</w:t>
-      </w:r>
-      <w:r>
-        <w:rPr>
-          <w:rFonts w:ascii="Cambria" w:hAnsi="Cambria" w:cs="Courier New"/>
-          <w:sz w:val="24"/>
-          <w:szCs w:val="24"/>
-        </w:rPr>
-        <w:t>-axis for the scatter plot is always a representation of the aver</w:t>
-      </w:r>
-      <w:r>
-        <w:rPr>
-          <w:rFonts w:ascii="Cambria" w:hAnsi="Cambria" w:cs="Courier New"/>
-          <w:sz w:val="24"/>
-          <w:szCs w:val="24"/>
-        </w:rPr>
-        <w:t>age cost of attending a school.</w:t>
-      </w:r>
-      <w:r>
-        <w:rPr>
-          <w:rFonts w:ascii="Cambria" w:hAnsi="Cambria" w:cs="Courier New"/>
-          <w:sz w:val="24"/>
-          <w:szCs w:val="24"/>
-        </w:rPr>
-        <w:t xml:space="preserve"> When comparing schools, one major factor that usually stands out </w:t>
-      </w:r>
-      <w:r>
-        <w:rPr>
-          <w:rFonts w:ascii="Cambria" w:hAnsi="Cambria" w:cs="Courier New"/>
-          <w:sz w:val="24"/>
-          <w:szCs w:val="24"/>
-        </w:rPr>
-        <w:t>and</w:t>
-      </w:r>
-      <w:r>
-        <w:rPr>
-          <w:rFonts w:ascii="Cambria" w:hAnsi="Cambria" w:cs="Courier New"/>
-          <w:sz w:val="24"/>
-          <w:szCs w:val="24"/>
-        </w:rPr>
-        <w:t xml:space="preserve"> in some cases i</w:t>
-      </w:r>
-      <w:r>
-        <w:rPr>
-          <w:rFonts w:ascii="Cambria" w:hAnsi="Cambria" w:cs="Courier New"/>
-          <w:sz w:val="24"/>
-          <w:szCs w:val="24"/>
-        </w:rPr>
-        <w:t>s a deciding factor of choosing a college</w:t>
-      </w:r>
-      <w:r>
-        <w:rPr>
-          <w:rFonts w:ascii="Cambria" w:hAnsi="Cambria" w:cs="Courier New"/>
-          <w:sz w:val="24"/>
-          <w:szCs w:val="24"/>
-        </w:rPr>
-        <w:t xml:space="preserve"> is the </w:t>
-      </w:r>
-      <w:r>
-        <w:rPr>
-          <w:rFonts w:ascii="Cambria" w:hAnsi="Cambria" w:cs="Courier New"/>
-          <w:sz w:val="24"/>
-          <w:szCs w:val="24"/>
-        </w:rPr>
-        <w:t>average cost</w:t>
-      </w:r>
-      <w:r>
-        <w:rPr>
-          <w:rFonts w:ascii="Cambria" w:hAnsi="Cambria" w:cs="Courier New"/>
-          <w:sz w:val="24"/>
-          <w:szCs w:val="24"/>
-        </w:rPr>
-        <w:t xml:space="preserve"> of attending</w:t>
-      </w:r>
-      <w:r>
-        <w:rPr>
-          <w:rFonts w:ascii="Cambria" w:hAnsi="Cambria" w:cs="Courier New"/>
-          <w:sz w:val="24"/>
-          <w:szCs w:val="24"/>
-        </w:rPr>
-        <w:t>.</w:t>
-      </w:r>
-      <w:r>
-        <w:rPr>
-          <w:rFonts w:ascii="Cambria" w:hAnsi="Cambria" w:cs="Courier New"/>
-          <w:sz w:val="24"/>
-          <w:szCs w:val="24"/>
-        </w:rPr>
-        <w:t xml:space="preserve"> </w:t>
-      </w:r>
-      <w:r>
-        <w:rPr>
-          <w:rFonts w:ascii="Cambria" w:hAnsi="Cambria" w:cs="Courier New"/>
-          <w:sz w:val="24"/>
-          <w:szCs w:val="24"/>
-        </w:rPr>
         <w:t xml:space="preserve">The next </w:t>
       </w:r>
       <w:r>
@@ -899,7 +1070,47 @@
           <w:sz w:val="24"/>
           <w:szCs w:val="24"/>
         </w:rPr>
-        <w:t xml:space="preserve">For this we chose a dropdown box with 8 key factors that can </w:t>
+        <w:t>To do</w:t>
+      </w:r>
+      <w:r>
+        <w:rPr>
+          <w:rFonts w:ascii="Cambria" w:hAnsi="Cambria" w:cs="Courier New"/>
+          <w:sz w:val="24"/>
+          <w:szCs w:val="24"/>
+        </w:rPr>
+        <w:t xml:space="preserve"> this</w:t>
+      </w:r>
+      <w:r>
+        <w:rPr>
+          <w:rFonts w:ascii="Cambria" w:hAnsi="Cambria" w:cs="Courier New"/>
+          <w:sz w:val="24"/>
+          <w:szCs w:val="24"/>
+        </w:rPr>
+        <w:t xml:space="preserve"> and allow the user some freedom,</w:t>
+      </w:r>
+      <w:r>
+        <w:rPr>
+          <w:rFonts w:ascii="Cambria" w:hAnsi="Cambria" w:cs="Courier New"/>
+          <w:sz w:val="24"/>
+          <w:szCs w:val="24"/>
+        </w:rPr>
+        <w:t xml:space="preserve"> we chose </w:t>
+      </w:r>
+      <w:r>
+        <w:rPr>
+          <w:rFonts w:ascii="Cambria" w:hAnsi="Cambria" w:cs="Courier New"/>
+          <w:sz w:val="24"/>
+          <w:szCs w:val="24"/>
+        </w:rPr>
+        <w:t xml:space="preserve">to implement </w:t>
+      </w:r>
+      <w:r>
+        <w:rPr>
+          <w:rFonts w:ascii="Cambria" w:hAnsi="Cambria" w:cs="Courier New"/>
+          <w:sz w:val="24"/>
+          <w:szCs w:val="24"/>
+        </w:rPr>
+        <w:t xml:space="preserve">a dropdown box with 8 key factors that can </w:t>
       </w:r>
       <w:r>
         <w:rPr>
@@ -1094,7 +1305,23 @@
           <w:sz w:val="24"/>
           <w:szCs w:val="24"/>
         </w:rPr>
-        <w:t xml:space="preserve">This was created to allow a dynamic and interactive </w:t>
+        <w:t xml:space="preserve">This </w:t>
+      </w:r>
+      <w:r>
+        <w:rPr>
+          <w:rFonts w:ascii="Cambria" w:hAnsi="Cambria" w:cs="Courier New"/>
+          <w:sz w:val="24"/>
+          <w:szCs w:val="24"/>
+        </w:rPr>
+        <w:t xml:space="preserve">dropdown </w:t>
+      </w:r>
+      <w:r>
+        <w:rPr>
+          <w:rFonts w:ascii="Cambria" w:hAnsi="Cambria" w:cs="Courier New"/>
+          <w:sz w:val="24"/>
+          <w:szCs w:val="24"/>
+        </w:rPr>
+        <w:t xml:space="preserve">was created to allow a dynamic and interactive </w:t>
       </w:r>
       <w:r>
         <w:rPr>
@@ -1134,7 +1361,15 @@
           <w:sz w:val="24"/>
           <w:szCs w:val="24"/>
         </w:rPr>
-        <w:t>colleges relate to each other in multiple ways</w:t>
+        <w:t xml:space="preserve">colleges relate to each other </w:t>
+      </w:r>
+      <w:r>
+        <w:rPr>
+          <w:rFonts w:ascii="Cambria" w:hAnsi="Cambria" w:cs="Courier New"/>
+          <w:sz w:val="24"/>
+          <w:szCs w:val="24"/>
+        </w:rPr>
+        <w:t>and follow multiple types of trends</w:t>
       </w:r>
       <w:r>
         <w:rPr>
@@ -1162,16 +1397,16 @@
         <mc:AlternateContent>
           <mc:Choice Requires="wps">
             <w:drawing>
-              <wp:anchor distT="0" distB="0" distL="114300" distR="114300" simplePos="0" relativeHeight="251659264" behindDoc="0" locked="0" layoutInCell="1" allowOverlap="1" wp14:anchorId="52779D7B" wp14:editId="2F6A5B16">
+              <wp:anchor distT="0" distB="0" distL="114300" distR="114300" simplePos="0" relativeHeight="251659264" behindDoc="0" locked="0" layoutInCell="1" allowOverlap="1" wp14:anchorId="52779D7B" wp14:editId="4AB9A673">
                 <wp:simplePos x="0" y="0"/>
                 <wp:positionH relativeFrom="column">
-                  <wp:posOffset>2376493</wp:posOffset>
+                  <wp:posOffset>2449908</wp:posOffset>
                 </wp:positionH>
                 <wp:positionV relativeFrom="paragraph">
-                  <wp:posOffset>335915</wp:posOffset>
+                  <wp:posOffset>418518</wp:posOffset>
                 </wp:positionV>
-                <wp:extent cx="414068" cy="284672"/>
-                <wp:effectExtent l="19050" t="19050" r="24130" b="20320"/>
+                <wp:extent cx="262962" cy="183888"/>
+                <wp:effectExtent l="12700" t="12700" r="16510" b="6985"/>
                 <wp:wrapNone/>
                 <wp:docPr id="4" name="Rectangle 4"/>
                 <wp:cNvGraphicFramePr/>
@@ -1182,158 +1417,7 @@
                       <wps:spPr>
                         <a:xfrm>
                           <a:off x="0" y="0"/>
-                          <a:ext cx="414068" cy="284672"/>
-                        </a:xfrm>
-                        <a:prstGeom prst="rect">
-                          <a:avLst/>
-                        </a:prstGeom>
-                        <a:noFill/>
-                        <a:ln w="28575">
-                          <a:solidFill>
-                            <a:srgbClr val="FF0000"/>
-                          </a:solidFill>
-                        </a:ln>
-                      </wps:spPr>
-                      <wps:style>
-                        <a:lnRef idx="2">
-                          <a:schemeClr val="accent1">
-                            <a:shade val="50000"/>
-                          </a:schemeClr>
-                        </a:lnRef>
-                        <a:fillRef idx="1">
-                          <a:schemeClr val="accent1"/>
-                        </a:fillRef>
-                        <a:effectRef idx="0">
-                          <a:schemeClr val="accent1"/>
-                        </a:effectRef>
-                        <a:fontRef idx="minor">
-                          <a:schemeClr val="lt1"/>
-                        </a:fontRef>
-                      </wps:style>
-                      <wps:bodyPr rot="0" spcFirstLastPara="0" vertOverflow="overflow" horzOverflow="overflow" vert="horz" wrap="square" lIns="91440" tIns="45720" rIns="91440" bIns="45720" numCol="1" spcCol="0" rtlCol="0" fromWordArt="0" anchor="ctr" anchorCtr="0" forceAA="0" compatLnSpc="1">
-                        <a:prstTxWarp prst="textNoShape">
-                          <a:avLst/>
-                        </a:prstTxWarp>
-                        <a:noAutofit/>
-                      </wps:bodyPr>
-                    </wps:wsp>
-                  </a:graphicData>
-                </a:graphic>
-              </wp:anchor>
-            </w:drawing>
-          </mc:Choice>
-          <mc:Fallback>
-            <w:pict>
-              <v:rect w14:anchorId="20FC4FFB" id="Rectangle 4" o:spid="_x0000_s1026" style="position:absolute;margin-left:187.15pt;margin-top:26.45pt;width:32.6pt;height:22.4pt;z-index:251659264;visibility:visible;mso-wrap-style:square;mso-wrap-distance-left:9pt;mso-wrap-distance-top:0;mso-wrap-distance-right:9pt;mso-wrap-distance-bottom:0;mso-position-horizontal:absolute;mso-position-horizontal-relative:text;mso-position-vertical:absolute;mso-position-vertical-relative:text;v-text-anchor:middle" o:gfxdata="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" filled="f" strokecolor="red" strokeweight="2.25pt"/>
-            </w:pict>
-          </mc:Fallback>
-        </mc:AlternateContent>
-      </w:r>
-      <w:r>
-        <w:rPr>
-          <w:rFonts w:ascii="Cambria" w:hAnsi="Cambria" w:cs="Courier New"/>
-          <w:noProof/>
-          <w:sz w:val="24"/>
-          <w:szCs w:val="24"/>
-        </w:rPr>
-        <w:drawing>
-          <wp:inline distT="0" distB="0" distL="0" distR="0" wp14:anchorId="6AB9C567" wp14:editId="6FF85D4D">
-            <wp:extent cx="5865495" cy="4141470"/>
-            <wp:effectExtent l="0" t="0" r="1905" b="0"/>
-            <wp:docPr id="3" name="Picture 3"/>
-            <wp:cNvGraphicFramePr>
-              <a:graphicFrameLocks xmlns:a="http://schemas.openxmlformats.org/drawingml/2006/main" noChangeAspect="1"/>
-            </wp:cNvGraphicFramePr>
-            <a:graphic xmlns:a="http://schemas.openxmlformats.org/drawingml/2006/main">
-              <a:graphicData uri="http://schemas.openxmlformats.org/drawingml/2006/picture">
-                <pic:pic xmlns:pic="http://schemas.openxmlformats.org/drawingml/2006/picture">
-                  <pic:nvPicPr>
-                    <pic:cNvPr id="3" name="Scatter Plot selected.PNG"/>
-                    <pic:cNvPicPr/>
-                  </pic:nvPicPr>
-                  <pic:blipFill>
-                    <a:blip r:embed="rId6">
-                      <a:extLst>
-                        <a:ext uri="{28A0092B-C50C-407E-A947-70E740481C1C}">
-                          <a14:useLocalDpi xmlns:a14="http://schemas.microsoft.com/office/drawing/2010/main" val="0"/>
-                        </a:ext>
-                      </a:extLst>
-                    </a:blip>
-                    <a:stretch>
-                      <a:fillRect/>
-                    </a:stretch>
-                  </pic:blipFill>
-                  <pic:spPr>
-                    <a:xfrm>
-                      <a:off x="0" y="0"/>
-                      <a:ext cx="5865495" cy="4141470"/>
-                    </a:xfrm>
-                    <a:prstGeom prst="rect">
-                      <a:avLst/>
-                    </a:prstGeom>
-                  </pic:spPr>
-                </pic:pic>
-              </a:graphicData>
-            </a:graphic>
-          </wp:inline>
-        </w:drawing>
-      </w:r>
-    </w:p>
-    <w:p>
-      <w:pPr>
-        <w:pStyle w:val="Caption"/>
-        <w:jc w:val="center"/>
-      </w:pPr>
-      <w:r>
-        <w:t xml:space="preserve">Default scatter plot with selected school node highlighted and showing that </w:t>
-      </w:r>
-      <w:r>
-        <w:t>schools’</w:t>
-      </w:r>
-      <w:r>
-        <w:t xml:space="preserve"> information</w:t>
-      </w:r>
-      <w:r>
-        <w:t>.</w:t>
-      </w:r>
-    </w:p>
-    <w:p>
-      <w:pPr>
-        <w:pStyle w:val="PlainText"/>
-        <w:keepNext/>
-        <w:jc w:val="center"/>
-      </w:pPr>
-      <w:r>
-        <w:rPr>
-          <w:rFonts w:ascii="Cambria" w:hAnsi="Cambria" w:cs="Courier New"/>
-          <w:noProof/>
-          <w:sz w:val="24"/>
-          <w:szCs w:val="24"/>
-        </w:rPr>
-        <mc:AlternateContent>
-          <mc:Choice Requires="wps">
-            <w:drawing>
-              <wp:anchor distT="0" distB="0" distL="114300" distR="114300" simplePos="0" relativeHeight="251661312" behindDoc="0" locked="0" layoutInCell="1" allowOverlap="1" wp14:anchorId="75B628A1" wp14:editId="7289F51C">
-                <wp:simplePos x="0" y="0"/>
-                <wp:positionH relativeFrom="column">
-                  <wp:posOffset>3913457</wp:posOffset>
-                </wp:positionH>
-                <wp:positionV relativeFrom="paragraph">
-                  <wp:posOffset>292783</wp:posOffset>
-                </wp:positionV>
-                <wp:extent cx="239743" cy="234519"/>
-                <wp:effectExtent l="19050" t="19050" r="27305" b="13335"/>
-                <wp:wrapNone/>
-                <wp:docPr id="6" name="Rectangle 6"/>
-                <wp:cNvGraphicFramePr/>
-                <a:graphic xmlns:a="http://schemas.openxmlformats.org/drawingml/2006/main">
-                  <a:graphicData uri="http://schemas.microsoft.com/office/word/2010/wordprocessingShape">
-                    <wps:wsp>
-                      <wps:cNvSpPr/>
-                      <wps:spPr>
-                        <a:xfrm>
-                          <a:off x="0" y="0"/>
-                          <a:ext cx="239743" cy="234519"/>
+                          <a:ext cx="262962" cy="183888"/>
                         </a:xfrm>
                         <a:prstGeom prst="rect">
                           <a:avLst/>
@@ -1381,7 +1465,7 @@
           </mc:Choice>
           <mc:Fallback>
             <w:pict>
-              <v:rect w14:anchorId="467F1E6C" id="Rectangle 6" o:spid="_x0000_s1026" style="position:absolute;margin-left:308.15pt;margin-top:23.05pt;width:18.9pt;height:18.45pt;z-index:251661312;visibility:visible;mso-wrap-style:square;mso-width-percent:0;mso-height-percent:0;mso-wrap-distance-left:9pt;mso-wrap-distance-top:0;mso-wrap-distance-right:9pt;mso-wrap-distance-bottom:0;mso-position-horizontal:absolute;mso-position-horizontal-relative:text;mso-position-vertical:absolute;mso-position-vertical-relative:text;mso-width-percent:0;mso-height-percent:0;mso-width-relative:margin;mso-height-relative:margin;v-text-anchor:middle" o:gfxdata="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" filled="f" strokecolor="red" strokeweight="2.25pt"/>
+              <v:rect w14:anchorId="1E2DCF5E" id="Rectangle 4" o:spid="_x0000_s1026" style="position:absolute;margin-left:192.9pt;margin-top:32.95pt;width:20.7pt;height:14.5pt;z-index:251659264;visibility:visible;mso-wrap-style:square;mso-width-percent:0;mso-height-percent:0;mso-wrap-distance-left:9pt;mso-wrap-distance-top:0;mso-wrap-distance-right:9pt;mso-wrap-distance-bottom:0;mso-position-horizontal:absolute;mso-position-horizontal-relative:text;mso-position-vertical:absolute;mso-position-vertical-relative:text;mso-width-percent:0;mso-height-percent:0;mso-width-relative:margin;mso-height-relative:margin;v-text-anchor:middle" o:gfxdata="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" filled="f" strokecolor="red" strokeweight="2.25pt"/>
             </w:pict>
           </mc:Fallback>
         </mc:AlternateContent>
@@ -1394,9 +1478,166 @@
           <w:szCs w:val="24"/>
         </w:rPr>
         <w:drawing>
-          <wp:inline distT="0" distB="0" distL="0" distR="0" wp14:anchorId="4B6FE0D4" wp14:editId="331CC936">
-            <wp:extent cx="4791526" cy="3355676"/>
-            <wp:effectExtent l="0" t="0" r="0" b="0"/>
+          <wp:inline distT="0" distB="0" distL="0" distR="0" wp14:anchorId="6AB9C567" wp14:editId="6FF85D4D">
+            <wp:extent cx="5865495" cy="4141470"/>
+            <wp:effectExtent l="0" t="0" r="1905" b="0"/>
+            <wp:docPr id="3" name="Picture 3"/>
+            <wp:cNvGraphicFramePr>
+              <a:graphicFrameLocks xmlns:a="http://schemas.openxmlformats.org/drawingml/2006/main" noChangeAspect="1"/>
+            </wp:cNvGraphicFramePr>
+            <a:graphic xmlns:a="http://schemas.openxmlformats.org/drawingml/2006/main">
+              <a:graphicData uri="http://schemas.openxmlformats.org/drawingml/2006/picture">
+                <pic:pic xmlns:pic="http://schemas.openxmlformats.org/drawingml/2006/picture">
+                  <pic:nvPicPr>
+                    <pic:cNvPr id="3" name="Scatter Plot selected.PNG"/>
+                    <pic:cNvPicPr/>
+                  </pic:nvPicPr>
+                  <pic:blipFill>
+                    <a:blip r:embed="rId6">
+                      <a:extLst>
+                        <a:ext uri="{28A0092B-C50C-407E-A947-70E740481C1C}">
+                          <a14:useLocalDpi xmlns:a14="http://schemas.microsoft.com/office/drawing/2010/main" val="0"/>
+                        </a:ext>
+                      </a:extLst>
+                    </a:blip>
+                    <a:stretch>
+                      <a:fillRect/>
+                    </a:stretch>
+                  </pic:blipFill>
+                  <pic:spPr>
+                    <a:xfrm>
+                      <a:off x="0" y="0"/>
+                      <a:ext cx="5865495" cy="4141470"/>
+                    </a:xfrm>
+                    <a:prstGeom prst="rect">
+                      <a:avLst/>
+                    </a:prstGeom>
+                  </pic:spPr>
+                </pic:pic>
+              </a:graphicData>
+            </a:graphic>
+          </wp:inline>
+        </w:drawing>
+      </w:r>
+    </w:p>
+    <w:p>
+      <w:pPr>
+        <w:pStyle w:val="Caption"/>
+        <w:jc w:val="center"/>
+      </w:pPr>
+      <w:r>
+        <w:t xml:space="preserve">Default scatter plot with selected school node highlighted and showing that </w:t>
+      </w:r>
+      <w:r>
+        <w:t>schools’</w:t>
+      </w:r>
+      <w:r>
+        <w:t xml:space="preserve"> information</w:t>
+      </w:r>
+      <w:r>
+        <w:t>.</w:t>
+      </w:r>
+    </w:p>
+    <w:p>
+      <w:pPr>
+        <w:pStyle w:val="PlainText"/>
+        <w:keepNext/>
+        <w:jc w:val="center"/>
+      </w:pPr>
+      <w:r>
+        <w:rPr>
+          <w:rFonts w:ascii="Cambria" w:hAnsi="Cambria" w:cs="Courier New"/>
+          <w:noProof/>
+          <w:sz w:val="24"/>
+          <w:szCs w:val="24"/>
+        </w:rPr>
+        <mc:AlternateContent>
+          <mc:Choice Requires="wps">
+            <w:drawing>
+              <wp:anchor distT="0" distB="0" distL="114300" distR="114300" simplePos="0" relativeHeight="251661312" behindDoc="0" locked="0" layoutInCell="1" allowOverlap="1" wp14:anchorId="75B628A1" wp14:editId="612B4604">
+                <wp:simplePos x="0" y="0"/>
+                <wp:positionH relativeFrom="column">
+                  <wp:posOffset>4071673</wp:posOffset>
+                </wp:positionH>
+                <wp:positionV relativeFrom="paragraph">
+                  <wp:posOffset>370733</wp:posOffset>
+                </wp:positionV>
+                <wp:extent cx="155895" cy="168958"/>
+                <wp:effectExtent l="12700" t="12700" r="9525" b="8890"/>
+                <wp:wrapNone/>
+                <wp:docPr id="6" name="Rectangle 6"/>
+                <wp:cNvGraphicFramePr/>
+                <a:graphic xmlns:a="http://schemas.openxmlformats.org/drawingml/2006/main">
+                  <a:graphicData uri="http://schemas.microsoft.com/office/word/2010/wordprocessingShape">
+                    <wps:wsp>
+                      <wps:cNvSpPr/>
+                      <wps:spPr>
+                        <a:xfrm>
+                          <a:off x="0" y="0"/>
+                          <a:ext cx="155895" cy="168958"/>
+                        </a:xfrm>
+                        <a:prstGeom prst="rect">
+                          <a:avLst/>
+                        </a:prstGeom>
+                        <a:noFill/>
+                        <a:ln w="28575">
+                          <a:solidFill>
+                            <a:srgbClr val="FF0000"/>
+                          </a:solidFill>
+                        </a:ln>
+                      </wps:spPr>
+                      <wps:style>
+                        <a:lnRef idx="2">
+                          <a:schemeClr val="accent1">
+                            <a:shade val="50000"/>
+                          </a:schemeClr>
+                        </a:lnRef>
+                        <a:fillRef idx="1">
+                          <a:schemeClr val="accent1"/>
+                        </a:fillRef>
+                        <a:effectRef idx="0">
+                          <a:schemeClr val="accent1"/>
+                        </a:effectRef>
+                        <a:fontRef idx="minor">
+                          <a:schemeClr val="lt1"/>
+                        </a:fontRef>
+                      </wps:style>
+                      <wps:bodyPr rot="0" spcFirstLastPara="0" vertOverflow="overflow" horzOverflow="overflow" vert="horz" wrap="square" lIns="91440" tIns="45720" rIns="91440" bIns="45720" numCol="1" spcCol="0" rtlCol="0" fromWordArt="0" anchor="ctr" anchorCtr="0" forceAA="0" compatLnSpc="1">
+                        <a:prstTxWarp prst="textNoShape">
+                          <a:avLst/>
+                        </a:prstTxWarp>
+                        <a:noAutofit/>
+                      </wps:bodyPr>
+                    </wps:wsp>
+                  </a:graphicData>
+                </a:graphic>
+                <wp14:sizeRelH relativeFrom="margin">
+                  <wp14:pctWidth>0</wp14:pctWidth>
+                </wp14:sizeRelH>
+                <wp14:sizeRelV relativeFrom="margin">
+                  <wp14:pctHeight>0</wp14:pctHeight>
+                </wp14:sizeRelV>
+              </wp:anchor>
+            </w:drawing>
+          </mc:Choice>
+          <mc:Fallback>
+            <w:pict>
+              <v:rect w14:anchorId="039DCEAB" id="Rectangle 6" o:spid="_x0000_s1026" style="position:absolute;margin-left:320.6pt;margin-top:29.2pt;width:12.3pt;height:13.3pt;z-index:251661312;visibility:visible;mso-wrap-style:square;mso-width-percent:0;mso-height-percent:0;mso-wrap-distance-left:9pt;mso-wrap-distance-top:0;mso-wrap-distance-right:9pt;mso-wrap-distance-bottom:0;mso-position-horizontal:absolute;mso-position-horizontal-relative:text;mso-position-vertical:absolute;mso-position-vertical-relative:text;mso-width-percent:0;mso-height-percent:0;mso-width-relative:margin;mso-height-relative:margin;v-text-anchor:middle" o:gfxdata="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" filled="f" strokecolor="red" strokeweight="2.25pt"/>
+            </w:pict>
+          </mc:Fallback>
+        </mc:AlternateContent>
+      </w:r>
+      <w:r>
+        <w:rPr>
+          <w:rFonts w:ascii="Cambria" w:hAnsi="Cambria" w:cs="Courier New"/>
+          <w:noProof/>
+          <w:sz w:val="24"/>
+          <w:szCs w:val="24"/>
+        </w:rPr>
+        <w:drawing>
+          <wp:inline distT="0" distB="0" distL="0" distR="0" wp14:anchorId="4B6FE0D4" wp14:editId="30F340C1">
+            <wp:extent cx="5238759" cy="3668889"/>
+            <wp:effectExtent l="0" t="0" r="0" b="1905"/>
             <wp:docPr id="5" name="Picture 5"/>
             <wp:cNvGraphicFramePr>
               <a:graphicFrameLocks xmlns:a="http://schemas.openxmlformats.org/drawingml/2006/main" noChangeAspect="1"/>
@@ -1423,7 +1664,7 @@
                   <pic:spPr>
                     <a:xfrm>
                       <a:off x="0" y="0"/>
-                      <a:ext cx="4857100" cy="3401600"/>
+                      <a:ext cx="5327343" cy="3730927"/>
                     </a:xfrm>
                     <a:prstGeom prst="rect">
                       <a:avLst/>
@@ -1462,13 +1703,13 @@
         <mc:AlternateContent>
           <mc:Choice Requires="wps">
             <w:drawing>
-              <wp:anchor distT="0" distB="0" distL="114300" distR="114300" simplePos="0" relativeHeight="251663360" behindDoc="0" locked="0" layoutInCell="1" allowOverlap="1" wp14:anchorId="61C8CCFF" wp14:editId="23D9291B">
+              <wp:anchor distT="0" distB="0" distL="114300" distR="114300" simplePos="0" relativeHeight="251663360" behindDoc="0" locked="0" layoutInCell="1" allowOverlap="1" wp14:anchorId="61C8CCFF" wp14:editId="4CD19F85">
                 <wp:simplePos x="0" y="0"/>
                 <wp:positionH relativeFrom="column">
-                  <wp:posOffset>582295</wp:posOffset>
+                  <wp:posOffset>565204</wp:posOffset>
                 </wp:positionH>
                 <wp:positionV relativeFrom="paragraph">
-                  <wp:posOffset>355288</wp:posOffset>
+                  <wp:posOffset>389148</wp:posOffset>
                 </wp:positionV>
                 <wp:extent cx="146565" cy="170731"/>
                 <wp:effectExtent l="19050" t="19050" r="25400" b="20320"/>
@@ -1530,7 +1771,7 @@
           </mc:Choice>
           <mc:Fallback>
             <w:pict>
-              <v:rect w14:anchorId="7B6AC73E" id="Rectangle 8" o:spid="_x0000_s1026" style="position:absolute;margin-left:45.85pt;margin-top:28pt;width:11.55pt;height:13.45pt;z-index:251663360;visibility:visible;mso-wrap-style:square;mso-width-percent:0;mso-height-percent:0;mso-wrap-distance-left:9pt;mso-wrap-distance-top:0;mso-wrap-distance-right:9pt;mso-wrap-distance-bottom:0;mso-position-horizontal:absolute;mso-position-horizontal-relative:text;mso-position-vertical:absolute;mso-position-vertical-relative:text;mso-width-percent:0;mso-height-percent:0;mso-width-relative:margin;mso-height-relative:margin;v-text-anchor:middle" o:gfxdata="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" filled="f" strokecolor="red" strokeweight="2.25pt"/>
+              <v:rect w14:anchorId="3DE24EDA" id="Rectangle 8" o:spid="_x0000_s1026" style="position:absolute;margin-left:44.5pt;margin-top:30.65pt;width:11.55pt;height:13.45pt;z-index:251663360;visibility:visible;mso-wrap-style:square;mso-width-percent:0;mso-height-percent:0;mso-wrap-distance-left:9pt;mso-wrap-distance-top:0;mso-wrap-distance-right:9pt;mso-wrap-distance-bottom:0;mso-position-horizontal:absolute;mso-position-horizontal-relative:text;mso-position-vertical:absolute;mso-position-vertical-relative:text;mso-width-percent:0;mso-height-percent:0;mso-width-relative:margin;mso-height-relative:margin;v-text-anchor:middle" o:gfxdata="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" filled="f" strokecolor="red" strokeweight="2.25pt"/>
             </w:pict>
           </mc:Fallback>
         </mc:AlternateContent>
@@ -1540,9 +1781,9 @@
           <w:noProof/>
         </w:rPr>
         <w:drawing>
-          <wp:inline distT="0" distB="0" distL="0" distR="0" wp14:anchorId="30856504" wp14:editId="7B4758CA">
-            <wp:extent cx="5357003" cy="3765619"/>
-            <wp:effectExtent l="0" t="0" r="0" b="6350"/>
+          <wp:inline distT="0" distB="0" distL="0" distR="0" wp14:anchorId="30856504" wp14:editId="3F31F72B">
+            <wp:extent cx="5463822" cy="3840705"/>
+            <wp:effectExtent l="0" t="0" r="0" b="0"/>
             <wp:docPr id="7" name="Picture 7"/>
             <wp:cNvGraphicFramePr>
               <a:graphicFrameLocks xmlns:a="http://schemas.openxmlformats.org/drawingml/2006/main" noChangeAspect="1"/>
@@ -1569,7 +1810,7 @@
                   <pic:spPr>
                     <a:xfrm>
                       <a:off x="0" y="0"/>
-                      <a:ext cx="5369424" cy="3774350"/>
+                      <a:ext cx="5477279" cy="3850165"/>
                     </a:xfrm>
                     <a:prstGeom prst="rect">
                       <a:avLst/>
@@ -1604,16 +1845,16 @@
         <mc:AlternateContent>
           <mc:Choice Requires="wps">
             <w:drawing>
-              <wp:anchor distT="0" distB="0" distL="114300" distR="114300" simplePos="0" relativeHeight="251665408" behindDoc="0" locked="0" layoutInCell="1" allowOverlap="1" wp14:anchorId="05633082" wp14:editId="7352717E">
+              <wp:anchor distT="0" distB="0" distL="114300" distR="114300" simplePos="0" relativeHeight="251665408" behindDoc="0" locked="0" layoutInCell="1" allowOverlap="1" wp14:anchorId="05633082" wp14:editId="70212C5F">
                 <wp:simplePos x="0" y="0"/>
                 <wp:positionH relativeFrom="column">
-                  <wp:posOffset>1929886</wp:posOffset>
+                  <wp:posOffset>1973289</wp:posOffset>
                 </wp:positionH>
                 <wp:positionV relativeFrom="paragraph">
-                  <wp:posOffset>352245</wp:posOffset>
+                  <wp:posOffset>404388</wp:posOffset>
                 </wp:positionV>
-                <wp:extent cx="239742" cy="167101"/>
-                <wp:effectExtent l="19050" t="19050" r="27305" b="23495"/>
+                <wp:extent cx="166761" cy="132555"/>
+                <wp:effectExtent l="12700" t="12700" r="11430" b="7620"/>
                 <wp:wrapNone/>
                 <wp:docPr id="10" name="Rectangle 10"/>
                 <wp:cNvGraphicFramePr/>
@@ -1624,7 +1865,7 @@
                       <wps:spPr>
                         <a:xfrm>
                           <a:off x="0" y="0"/>
-                          <a:ext cx="239742" cy="167101"/>
+                          <a:ext cx="166761" cy="132555"/>
                         </a:xfrm>
                         <a:prstGeom prst="rect">
                           <a:avLst/>
@@ -1672,7 +1913,7 @@
           </mc:Choice>
           <mc:Fallback>
             <w:pict>
-              <v:rect w14:anchorId="34D21186" id="Rectangle 10" o:spid="_x0000_s1026" style="position:absolute;margin-left:151.95pt;margin-top:27.75pt;width:18.9pt;height:13.15pt;z-index:251665408;visibility:visible;mso-wrap-style:square;mso-width-percent:0;mso-height-percent:0;mso-wrap-distance-left:9pt;mso-wrap-distance-top:0;mso-wrap-distance-right:9pt;mso-wrap-distance-bottom:0;mso-position-horizontal:absolute;mso-position-horizontal-relative:text;mso-position-vertical:absolute;mso-position-vertical-relative:text;mso-width-percent:0;mso-height-percent:0;mso-width-relative:margin;mso-height-relative:margin;v-text-anchor:middle" o:gfxdata="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" filled="f" strokecolor="red" strokeweight="2.25pt"/>
+              <v:rect w14:anchorId="62AF05D7" id="Rectangle 10" o:spid="_x0000_s1026" style="position:absolute;margin-left:155.4pt;margin-top:31.85pt;width:13.15pt;height:10.45pt;z-index:251665408;visibility:visible;mso-wrap-style:square;mso-width-percent:0;mso-height-percent:0;mso-wrap-distance-left:9pt;mso-wrap-distance-top:0;mso-wrap-distance-right:9pt;mso-wrap-distance-bottom:0;mso-position-horizontal:absolute;mso-position-horizontal-relative:text;mso-position-vertical:absolute;mso-position-vertical-relative:text;mso-width-percent:0;mso-height-percent:0;mso-width-relative:margin;mso-height-relative:margin;v-text-anchor:middle" o:gfxdata="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" filled="f" strokecolor="red" strokeweight="2.25pt"/>
             </w:pict>
           </mc:Fallback>
         </mc:AlternateContent>
@@ -1682,9 +1923,9 @@
           <w:noProof/>
         </w:rPr>
         <w:drawing>
-          <wp:inline distT="0" distB="0" distL="0" distR="0" wp14:anchorId="29D96895" wp14:editId="0A8DF4CF">
-            <wp:extent cx="5175849" cy="3637159"/>
-            <wp:effectExtent l="0" t="0" r="6350" b="1905"/>
+          <wp:inline distT="0" distB="0" distL="0" distR="0" wp14:anchorId="29D96895" wp14:editId="0BE7A1B9">
+            <wp:extent cx="5328356" cy="3744328"/>
+            <wp:effectExtent l="0" t="0" r="5715" b="2540"/>
             <wp:docPr id="9" name="Picture 9"/>
             <wp:cNvGraphicFramePr>
               <a:graphicFrameLocks xmlns:a="http://schemas.openxmlformats.org/drawingml/2006/main" noChangeAspect="1"/>
@@ -1711,7 +1952,7 @@
                   <pic:spPr>
                     <a:xfrm>
                       <a:off x="0" y="0"/>
-                      <a:ext cx="5198059" cy="3652766"/>
+                      <a:ext cx="5356268" cy="3763942"/>
                     </a:xfrm>
                     <a:prstGeom prst="rect">
                       <a:avLst/>
@@ -1750,16 +1991,16 @@
         <mc:AlternateContent>
           <mc:Choice Requires="wps">
             <w:drawing>
-              <wp:anchor distT="0" distB="0" distL="114300" distR="114300" simplePos="0" relativeHeight="251667456" behindDoc="0" locked="0" layoutInCell="1" allowOverlap="1" wp14:anchorId="7B957C84" wp14:editId="7FD71F84">
+              <wp:anchor distT="0" distB="0" distL="114300" distR="114300" simplePos="0" relativeHeight="251667456" behindDoc="0" locked="0" layoutInCell="1" allowOverlap="1" wp14:anchorId="7B957C84" wp14:editId="2F77070D">
                 <wp:simplePos x="0" y="0"/>
                 <wp:positionH relativeFrom="column">
-                  <wp:posOffset>3413413</wp:posOffset>
+                  <wp:posOffset>3465040</wp:posOffset>
                 </wp:positionH>
                 <wp:positionV relativeFrom="paragraph">
-                  <wp:posOffset>379095</wp:posOffset>
+                  <wp:posOffset>377973</wp:posOffset>
                 </wp:positionV>
-                <wp:extent cx="265622" cy="208640"/>
-                <wp:effectExtent l="19050" t="19050" r="20320" b="20320"/>
+                <wp:extent cx="216113" cy="203141"/>
+                <wp:effectExtent l="12700" t="12700" r="12700" b="13335"/>
                 <wp:wrapNone/>
                 <wp:docPr id="12" name="Rectangle 12"/>
                 <wp:cNvGraphicFramePr/>
@@ -1770,7 +2011,7 @@
                       <wps:spPr>
                         <a:xfrm>
                           <a:off x="0" y="0"/>
-                          <a:ext cx="265622" cy="208640"/>
+                          <a:ext cx="216113" cy="203141"/>
                         </a:xfrm>
                         <a:prstGeom prst="rect">
                           <a:avLst/>
@@ -1818,7 +2059,7 @@
           </mc:Choice>
           <mc:Fallback>
             <w:pict>
-              <v:rect w14:anchorId="7541C074" id="Rectangle 12" o:spid="_x0000_s1026" style="position:absolute;margin-left:268.75pt;margin-top:29.85pt;width:20.9pt;height:16.45pt;z-index:251667456;visibility:visible;mso-wrap-style:square;mso-width-percent:0;mso-height-percent:0;mso-wrap-distance-left:9pt;mso-wrap-distance-top:0;mso-wrap-distance-right:9pt;mso-wrap-distance-bottom:0;mso-position-horizontal:absolute;mso-position-horizontal-relative:text;mso-position-vertical:absolute;mso-position-vertical-relative:text;mso-width-percent:0;mso-height-percent:0;mso-width-relative:margin;mso-height-relative:margin;v-text-anchor:middle" o:gfxdata="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" filled="f" strokecolor="red" strokeweight="2.25pt"/>
+              <v:rect w14:anchorId="6FEDB9CB" id="Rectangle 12" o:spid="_x0000_s1026" style="position:absolute;margin-left:272.85pt;margin-top:29.75pt;width:17pt;height:16pt;z-index:251667456;visibility:visible;mso-wrap-style:square;mso-width-percent:0;mso-height-percent:0;mso-wrap-distance-left:9pt;mso-wrap-distance-top:0;mso-wrap-distance-right:9pt;mso-wrap-distance-bottom:0;mso-position-horizontal:absolute;mso-position-horizontal-relative:text;mso-position-vertical:absolute;mso-position-vertical-relative:text;mso-width-percent:0;mso-height-percent:0;mso-width-relative:margin;mso-height-relative:margin;v-text-anchor:middle" o:gfxdata="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" filled="f" strokecolor="red" strokeweight="2.25pt"/>
             </w:pict>
           </mc:Fallback>
         </mc:AlternateContent>
@@ -1828,9 +2069,9 @@
           <w:noProof/>
         </w:rPr>
         <w:drawing>
-          <wp:inline distT="0" distB="0" distL="0" distR="0" wp14:anchorId="5B1F1170" wp14:editId="4E564D8B">
-            <wp:extent cx="5391509" cy="3810303"/>
-            <wp:effectExtent l="0" t="0" r="0" b="0"/>
+          <wp:inline distT="0" distB="0" distL="0" distR="0" wp14:anchorId="5B1F1170" wp14:editId="1C91EF5F">
+            <wp:extent cx="5621867" cy="3973102"/>
+            <wp:effectExtent l="0" t="0" r="4445" b="2540"/>
             <wp:docPr id="11" name="Picture 11"/>
             <wp:cNvGraphicFramePr>
               <a:graphicFrameLocks xmlns:a="http://schemas.openxmlformats.org/drawingml/2006/main" noChangeAspect="1"/>
@@ -1857,7 +2098,7 @@
                   <pic:spPr>
                     <a:xfrm>
                       <a:off x="0" y="0"/>
-                      <a:ext cx="5409311" cy="3822884"/>
+                      <a:ext cx="5647459" cy="3991188"/>
                     </a:xfrm>
                     <a:prstGeom prst="rect">
                       <a:avLst/>
@@ -1895,16 +2136,16 @@
         <mc:AlternateContent>
           <mc:Choice Requires="wps">
             <w:drawing>
-              <wp:anchor distT="0" distB="0" distL="114300" distR="114300" simplePos="0" relativeHeight="251669504" behindDoc="0" locked="0" layoutInCell="1" allowOverlap="1" wp14:anchorId="2BD07F1D" wp14:editId="18AE027D">
+              <wp:anchor distT="0" distB="0" distL="114300" distR="114300" simplePos="0" relativeHeight="251669504" behindDoc="0" locked="0" layoutInCell="1" allowOverlap="1" wp14:anchorId="2BD07F1D" wp14:editId="77B5064F">
                 <wp:simplePos x="0" y="0"/>
                 <wp:positionH relativeFrom="column">
-                  <wp:posOffset>2094314</wp:posOffset>
+                  <wp:posOffset>2091127</wp:posOffset>
                 </wp:positionH>
                 <wp:positionV relativeFrom="paragraph">
-                  <wp:posOffset>357002</wp:posOffset>
+                  <wp:posOffset>357796</wp:posOffset>
                 </wp:positionV>
-                <wp:extent cx="239742" cy="208639"/>
-                <wp:effectExtent l="19050" t="19050" r="27305" b="20320"/>
+                <wp:extent cx="160412" cy="194595"/>
+                <wp:effectExtent l="12700" t="12700" r="17780" b="8890"/>
                 <wp:wrapNone/>
                 <wp:docPr id="14" name="Rectangle 14"/>
                 <wp:cNvGraphicFramePr/>
@@ -1915,7 +2156,7 @@
                       <wps:spPr>
                         <a:xfrm>
                           <a:off x="0" y="0"/>
-                          <a:ext cx="239742" cy="208639"/>
+                          <a:ext cx="160412" cy="194595"/>
                         </a:xfrm>
                         <a:prstGeom prst="rect">
                           <a:avLst/>
@@ -1963,7 +2204,7 @@
           </mc:Choice>
           <mc:Fallback>
             <w:pict>
-              <v:rect w14:anchorId="69A67BB3" id="Rectangle 14" o:spid="_x0000_s1026" style="position:absolute;margin-left:164.9pt;margin-top:28.1pt;width:18.9pt;height:16.45pt;z-index:251669504;visibility:visible;mso-wrap-style:square;mso-width-percent:0;mso-height-percent:0;mso-wrap-distance-left:9pt;mso-wrap-distance-top:0;mso-wrap-distance-right:9pt;mso-wrap-distance-bottom:0;mso-position-horizontal:absolute;mso-position-horizontal-relative:text;mso-position-vertical:absolute;mso-position-vertical-relative:text;mso-width-percent:0;mso-height-percent:0;mso-width-relative:margin;mso-height-relative:margin;v-text-anchor:middle" o:gfxdata="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" filled="f" strokecolor="red" strokeweight="2.25pt"/>
+              <v:rect w14:anchorId="59FD410B" id="Rectangle 14" o:spid="_x0000_s1026" style="position:absolute;margin-left:164.65pt;margin-top:28.15pt;width:12.65pt;height:15.3pt;z-index:251669504;visibility:visible;mso-wrap-style:square;mso-width-percent:0;mso-height-percent:0;mso-wrap-distance-left:9pt;mso-wrap-distance-top:0;mso-wrap-distance-right:9pt;mso-wrap-distance-bottom:0;mso-position-horizontal:absolute;mso-position-horizontal-relative:text;mso-position-vertical:absolute;mso-position-vertical-relative:text;mso-width-percent:0;mso-height-percent:0;mso-width-relative:margin;mso-height-relative:margin;v-text-anchor:middle" o:gfxdata="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" filled="f" strokecolor="red" strokeweight="2.25pt"/>
             </w:pict>
           </mc:Fallback>
         </mc:AlternateContent>
@@ -1973,9 +2214,9 @@
           <w:noProof/>
         </w:rPr>
         <w:drawing>
-          <wp:inline distT="0" distB="0" distL="0" distR="0" wp14:anchorId="579557FB" wp14:editId="73885C70">
-            <wp:extent cx="5296619" cy="3689341"/>
-            <wp:effectExtent l="0" t="0" r="0" b="6985"/>
+          <wp:inline distT="0" distB="0" distL="0" distR="0" wp14:anchorId="579557FB" wp14:editId="06664D43">
+            <wp:extent cx="5413119" cy="3770489"/>
+            <wp:effectExtent l="0" t="0" r="0" b="1905"/>
             <wp:docPr id="13" name="Picture 13"/>
             <wp:cNvGraphicFramePr>
               <a:graphicFrameLocks xmlns:a="http://schemas.openxmlformats.org/drawingml/2006/main" noChangeAspect="1"/>
@@ -2002,7 +2243,7 @@
                   <pic:spPr>
                     <a:xfrm>
                       <a:off x="0" y="0"/>
-                      <a:ext cx="5313007" cy="3700756"/>
+                      <a:ext cx="5431901" cy="3783572"/>
                     </a:xfrm>
                     <a:prstGeom prst="rect">
                       <a:avLst/>
@@ -2038,13 +2279,13 @@
         <mc:AlternateContent>
           <mc:Choice Requires="wps">
             <w:drawing>
-              <wp:anchor distT="0" distB="0" distL="114300" distR="114300" simplePos="0" relativeHeight="251671552" behindDoc="0" locked="0" layoutInCell="1" allowOverlap="1" wp14:anchorId="5AFFE75C" wp14:editId="10D20B44">
+              <wp:anchor distT="0" distB="0" distL="114300" distR="114300" simplePos="0" relativeHeight="251671552" behindDoc="0" locked="0" layoutInCell="1" allowOverlap="1" wp14:anchorId="5AFFE75C" wp14:editId="7DB2BC80">
                 <wp:simplePos x="0" y="0"/>
                 <wp:positionH relativeFrom="column">
-                  <wp:posOffset>2939176</wp:posOffset>
+                  <wp:posOffset>2972963</wp:posOffset>
                 </wp:positionH>
                 <wp:positionV relativeFrom="paragraph">
-                  <wp:posOffset>362309</wp:posOffset>
+                  <wp:posOffset>396133</wp:posOffset>
                 </wp:positionV>
                 <wp:extent cx="144852" cy="167101"/>
                 <wp:effectExtent l="19050" t="19050" r="26670" b="23495"/>
@@ -2106,7 +2347,7 @@
           </mc:Choice>
           <mc:Fallback>
             <w:pict>
-              <v:rect w14:anchorId="39292FC5" id="Rectangle 16" o:spid="_x0000_s1026" style="position:absolute;margin-left:231.45pt;margin-top:28.55pt;width:11.4pt;height:13.15pt;z-index:251671552;visibility:visible;mso-wrap-style:square;mso-width-percent:0;mso-height-percent:0;mso-wrap-distance-left:9pt;mso-wrap-distance-top:0;mso-wrap-distance-right:9pt;mso-wrap-distance-bottom:0;mso-position-horizontal:absolute;mso-position-horizontal-relative:text;mso-position-vertical:absolute;mso-position-vertical-relative:text;mso-width-percent:0;mso-height-percent:0;mso-width-relative:margin;mso-height-relative:margin;v-text-anchor:middle" o:gfxdata="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" filled="f" strokecolor="red" strokeweight="2.25pt"/>
+              <v:rect w14:anchorId="73F4BF4F" id="Rectangle 16" o:spid="_x0000_s1026" style="position:absolute;margin-left:234.1pt;margin-top:31.2pt;width:11.4pt;height:13.15pt;z-index:251671552;visibility:visible;mso-wrap-style:square;mso-width-percent:0;mso-height-percent:0;mso-wrap-distance-left:9pt;mso-wrap-distance-top:0;mso-wrap-distance-right:9pt;mso-wrap-distance-bottom:0;mso-position-horizontal:absolute;mso-position-horizontal-relative:text;mso-position-vertical:absolute;mso-position-vertical-relative:text;mso-width-percent:0;mso-height-percent:0;mso-width-relative:margin;mso-height-relative:margin;v-text-anchor:middle" o:gfxdata="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" filled="f" strokecolor="red" strokeweight="2.25pt"/>
             </w:pict>
           </mc:Fallback>
         </mc:AlternateContent>
@@ -2116,8 +2357,8 @@
           <w:noProof/>
         </w:rPr>
         <w:drawing>
-          <wp:inline distT="0" distB="0" distL="0" distR="0" wp14:anchorId="7006693C" wp14:editId="0905DB48">
-            <wp:extent cx="4899803" cy="3454846"/>
+          <wp:inline distT="0" distB="0" distL="0" distR="0" wp14:anchorId="7006693C" wp14:editId="0699A1C0">
+            <wp:extent cx="5427512" cy="3826933"/>
             <wp:effectExtent l="0" t="0" r="0" b="0"/>
             <wp:docPr id="15" name="Picture 15"/>
             <wp:cNvGraphicFramePr>
@@ -2145,7 +2386,7 @@
                   <pic:spPr>
                     <a:xfrm>
                       <a:off x="0" y="0"/>
-                      <a:ext cx="4922737" cy="3471017"/>
+                      <a:ext cx="5465448" cy="3853682"/>
                     </a:xfrm>
                     <a:prstGeom prst="rect">
                       <a:avLst/>
@@ -2195,13 +2436,13 @@
         <mc:AlternateContent>
           <mc:Choice Requires="wps">
             <w:drawing>
-              <wp:anchor distT="0" distB="0" distL="114300" distR="114300" simplePos="0" relativeHeight="251673600" behindDoc="0" locked="0" layoutInCell="1" allowOverlap="1" wp14:anchorId="6BFDA2D4" wp14:editId="75CDF71B">
+              <wp:anchor distT="0" distB="0" distL="114300" distR="114300" simplePos="0" relativeHeight="251673600" behindDoc="0" locked="0" layoutInCell="1" allowOverlap="1" wp14:anchorId="6BFDA2D4" wp14:editId="75C9933B">
                 <wp:simplePos x="0" y="0"/>
                 <wp:positionH relativeFrom="column">
-                  <wp:posOffset>4051935</wp:posOffset>
+                  <wp:posOffset>4171576</wp:posOffset>
                 </wp:positionH>
                 <wp:positionV relativeFrom="paragraph">
-                  <wp:posOffset>384175</wp:posOffset>
+                  <wp:posOffset>409812</wp:posOffset>
                 </wp:positionV>
                 <wp:extent cx="136225" cy="141222"/>
                 <wp:effectExtent l="19050" t="19050" r="16510" b="11430"/>
@@ -2263,7 +2504,7 @@
           </mc:Choice>
           <mc:Fallback>
             <w:pict>
-              <v:rect w14:anchorId="667E06CD" id="Rectangle 18" o:spid="_x0000_s1026" style="position:absolute;margin-left:319.05pt;margin-top:30.25pt;width:10.75pt;height:11.1pt;z-index:251673600;visibility:visible;mso-wrap-style:square;mso-width-percent:0;mso-height-percent:0;mso-wrap-distance-left:9pt;mso-wrap-distance-top:0;mso-wrap-distance-right:9pt;mso-wrap-distance-bottom:0;mso-position-horizontal:absolute;mso-position-horizontal-relative:text;mso-position-vertical:absolute;mso-position-vertical-relative:text;mso-width-percent:0;mso-height-percent:0;mso-width-relative:margin;mso-height-relative:margin;v-text-anchor:middle" o:gfxdata="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" filled="f" strokecolor="red" strokeweight="2.25pt"/>
+              <v:rect w14:anchorId="0E9C48CA" id="Rectangle 18" o:spid="_x0000_s1026" style="position:absolute;margin-left:328.45pt;margin-top:32.25pt;width:10.75pt;height:11.1pt;z-index:251673600;visibility:visible;mso-wrap-style:square;mso-width-percent:0;mso-height-percent:0;mso-wrap-distance-left:9pt;mso-wrap-distance-top:0;mso-wrap-distance-right:9pt;mso-wrap-distance-bottom:0;mso-position-horizontal:absolute;mso-position-horizontal-relative:text;mso-position-vertical:absolute;mso-position-vertical-relative:text;mso-width-percent:0;mso-height-percent:0;mso-width-relative:margin;mso-height-relative:margin;v-text-anchor:middle" o:gfxdata="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" filled="f" strokecolor="red" strokeweight="2.25pt"/>
             </w:pict>
           </mc:Fallback>
         </mc:AlternateContent>
@@ -2273,9 +2514,9 @@
           <w:noProof/>
         </w:rPr>
         <w:drawing>
-          <wp:inline distT="0" distB="0" distL="0" distR="0" wp14:anchorId="5E72C7A0" wp14:editId="21F21520">
-            <wp:extent cx="5149503" cy="3608610"/>
-            <wp:effectExtent l="0" t="0" r="0" b="0"/>
+          <wp:inline distT="0" distB="0" distL="0" distR="0" wp14:anchorId="5E72C7A0" wp14:editId="643B229D">
+            <wp:extent cx="5638254" cy="3951111"/>
+            <wp:effectExtent l="0" t="0" r="635" b="0"/>
             <wp:docPr id="17" name="Picture 17"/>
             <wp:cNvGraphicFramePr>
               <a:graphicFrameLocks xmlns:a="http://schemas.openxmlformats.org/drawingml/2006/main" noChangeAspect="1"/>
@@ -2302,7 +2543,7 @@
                   <pic:spPr>
                     <a:xfrm>
                       <a:off x="0" y="0"/>
-                      <a:ext cx="5189899" cy="3636918"/>
+                      <a:ext cx="5690984" cy="3988062"/>
                     </a:xfrm>
                     <a:prstGeom prst="rect">
                       <a:avLst/>
@@ -2340,16 +2581,18 @@
       </w:r>
     </w:p>
     <w:p>
-      <w:r>
-        <w:t xml:space="preserve">Using the provided images, it is easy to follow the selected school and track the position as well as visually see how that school compares to every other school under different </w:t>
-      </w:r>
-      <w:proofErr w:type="gramStart"/>
-      <w:r>
-        <w:t>criteria’s</w:t>
-      </w:r>
-      <w:proofErr w:type="gramEnd"/>
-      <w:r>
-        <w:t>.</w:t>
+      <w:pPr>
+        <w:ind w:firstLine="720"/>
+        <w:rPr>
+          <w:rFonts w:ascii="Cambria" w:hAnsi="Cambria"/>
+        </w:rPr>
+      </w:pPr>
+      <w:r>
+        <w:rPr>
+          <w:rFonts w:ascii="Cambria" w:hAnsi="Cambria"/>
+        </w:rPr>
+        <w:lastRenderedPageBreak/>
+        <w:t>Using the provided images, it is easy to follow the selected school and track the position as well as visually see how that school compares to every other school under different criteria.</w:t>
       </w:r>
     </w:p>
     <w:p>
@@ -2368,8 +2611,7 @@
           <w:sz w:val="24"/>
           <w:szCs w:val="24"/>
         </w:rPr>
-        <w:lastRenderedPageBreak/>
-        <w:t xml:space="preserve">After the implementation of the scatterplot, we wanted to attempt to explore a </w:t>
+        <w:t xml:space="preserve">After the implementation of the scatterplot, we wanted to explore a </w:t>
       </w:r>
       <w:r>
         <w:rPr>
@@ -2393,7 +2635,23 @@
           <w:sz w:val="24"/>
           <w:szCs w:val="24"/>
         </w:rPr>
-        <w:t xml:space="preserve">When a user selects a school by clicking on it on the scatterplot, </w:t>
+        <w:t>When a user selects a school by clicking it</w:t>
+      </w:r>
+      <w:r>
+        <w:rPr>
+          <w:rFonts w:ascii="Cambria" w:hAnsi="Cambria" w:cs="Courier New"/>
+          <w:sz w:val="24"/>
+          <w:szCs w:val="24"/>
+        </w:rPr>
+        <w:t>s data point</w:t>
+      </w:r>
+      <w:r>
+        <w:rPr>
+          <w:rFonts w:ascii="Cambria" w:hAnsi="Cambria" w:cs="Courier New"/>
+          <w:sz w:val="24"/>
+          <w:szCs w:val="24"/>
+        </w:rPr>
+        <w:t xml:space="preserve"> on the scatterplot, </w:t>
       </w:r>
       <w:r>
         <w:rPr>
@@ -2425,15 +2683,23 @@
           <w:sz w:val="24"/>
           <w:szCs w:val="24"/>
         </w:rPr>
-        <w:t xml:space="preserve"> is generated and appears on the screen displ</w:t>
-      </w:r>
-      <w:r>
-        <w:rPr>
-          <w:rFonts w:ascii="Cambria" w:hAnsi="Cambria" w:cs="Courier New"/>
-          <w:sz w:val="24"/>
-          <w:szCs w:val="24"/>
-        </w:rPr>
-        <w:t xml:space="preserve">aying a pie chart </w:t>
+        <w:t xml:space="preserve"> is generated and appears on the screen </w:t>
+      </w:r>
+      <w:r>
+        <w:rPr>
+          <w:rFonts w:ascii="Cambria" w:hAnsi="Cambria" w:cs="Courier New"/>
+          <w:sz w:val="24"/>
+          <w:szCs w:val="24"/>
+        </w:rPr>
+        <w:t>as</w:t>
+      </w:r>
+      <w:r>
+        <w:rPr>
+          <w:rFonts w:ascii="Cambria" w:hAnsi="Cambria" w:cs="Courier New"/>
+          <w:sz w:val="24"/>
+          <w:szCs w:val="24"/>
+        </w:rPr>
+        <w:t xml:space="preserve"> a pie chart </w:t>
       </w:r>
       <w:r>
         <w:rPr>
@@ -2489,7 +2755,15 @@
           <w:sz w:val="24"/>
           <w:szCs w:val="24"/>
         </w:rPr>
-        <w:t>have a greater interactivity with and insight into each node.</w:t>
+        <w:t>have greater</w:t>
+      </w:r>
+      <w:r>
+        <w:rPr>
+          <w:rFonts w:ascii="Cambria" w:hAnsi="Cambria" w:cs="Courier New"/>
+          <w:sz w:val="24"/>
+          <w:szCs w:val="24"/>
+        </w:rPr>
+        <w:t xml:space="preserve"> interactivity with and insight into each node.</w:t>
       </w:r>
       <w:r>
         <w:rPr>
@@ -2505,23 +2779,7 @@
           <w:sz w:val="24"/>
           <w:szCs w:val="24"/>
         </w:rPr>
-        <w:t xml:space="preserve">new conclusions about how diversity factors into the correlations visible on </w:t>
-      </w:r>
-      <w:r>
-        <w:rPr>
-          <w:rFonts w:ascii="Cambria" w:hAnsi="Cambria" w:cs="Courier New"/>
-          <w:sz w:val="24"/>
-          <w:szCs w:val="24"/>
-        </w:rPr>
-        <w:t xml:space="preserve">all </w:t>
-      </w:r>
-      <w:r>
-        <w:rPr>
-          <w:rFonts w:ascii="Cambria" w:hAnsi="Cambria" w:cs="Courier New"/>
-          <w:sz w:val="24"/>
-          <w:szCs w:val="24"/>
-        </w:rPr>
-        <w:t>the scatterplot</w:t>
+        <w:t>new conclusions about how diversity factors into the correlations visible on the scatterplot</w:t>
       </w:r>
       <w:r>
         <w:rPr>
@@ -2565,9 +2823,9 @@
           <w:szCs w:val="24"/>
         </w:rPr>
         <w:drawing>
-          <wp:inline distT="0" distB="0" distL="0" distR="0" wp14:anchorId="61668C75" wp14:editId="4D283CF8">
-            <wp:extent cx="5175849" cy="3303009"/>
-            <wp:effectExtent l="0" t="0" r="6350" b="0"/>
+          <wp:inline distT="0" distB="0" distL="0" distR="0" wp14:anchorId="61668C75" wp14:editId="6F7E564F">
+            <wp:extent cx="5044273" cy="3219042"/>
+            <wp:effectExtent l="0" t="0" r="0" b="0"/>
             <wp:docPr id="19" name="Picture 19"/>
             <wp:cNvGraphicFramePr>
               <a:graphicFrameLocks xmlns:a="http://schemas.openxmlformats.org/drawingml/2006/main" noChangeAspect="1"/>
@@ -2594,7 +2852,7 @@
                   <pic:spPr>
                     <a:xfrm>
                       <a:off x="0" y="0"/>
-                      <a:ext cx="5196686" cy="3316307"/>
+                      <a:ext cx="5167443" cy="3297644"/>
                     </a:xfrm>
                     <a:prstGeom prst="rect">
                       <a:avLst/>
@@ -2618,10 +2876,20 @@
         </w:rPr>
       </w:pPr>
       <w:r>
-        <w:t>Pie chart of the demographics for the selected school, in this case selected school was University of Chicago.</w:t>
-      </w:r>
-      <w:bookmarkStart w:id="0" w:name="_GoBack"/>
-      <w:bookmarkEnd w:id="0"/>
+        <w:t xml:space="preserve">Pie chart of the demographics for the selected school, in this case </w:t>
+      </w:r>
+      <w:r>
+        <w:t xml:space="preserve">the </w:t>
+      </w:r>
+      <w:r>
+        <w:t xml:space="preserve">selected school </w:t>
+      </w:r>
+      <w:r>
+        <w:t>is the</w:t>
+      </w:r>
+      <w:r>
+        <w:t xml:space="preserve"> University of Chicago.</w:t>
+      </w:r>
     </w:p>
     <w:sectPr>
       <w:pgSz w:w="12240" w:h="15840"/>
@@ -2752,6 +3020,7 @@
     <w:lsdException w:name="HTML Sample" w:semiHidden="1" w:unhideWhenUsed="1"/>
     <w:lsdException w:name="HTML Typewriter" w:semiHidden="1" w:unhideWhenUsed="1"/>
     <w:lsdException w:name="HTML Variable" w:semiHidden="1" w:unhideWhenUsed="1"/>
+    <w:lsdException w:name="Normal Table" w:semiHidden="1" w:unhideWhenUsed="1"/>
     <w:lsdException w:name="annotation subject" w:semiHidden="1" w:unhideWhenUsed="1"/>
     <w:lsdException w:name="No List" w:semiHidden="1" w:unhideWhenUsed="1"/>
     <w:lsdException w:name="Outline List 1" w:semiHidden="1" w:unhideWhenUsed="1"/>
@@ -2798,8 +3067,10 @@
     <w:lsdException w:name="Table Subtle 2" w:semiHidden="1" w:unhideWhenUsed="1"/>
     <w:lsdException w:name="Table Web 1" w:semiHidden="1" w:unhideWhenUsed="1"/>
     <w:lsdException w:name="Table Web 2" w:semiHidden="1" w:unhideWhenUsed="1"/>
+    <w:lsdException w:name="Table Web 3" w:semiHidden="1" w:unhideWhenUsed="1"/>
     <w:lsdException w:name="Balloon Text" w:semiHidden="1" w:unhideWhenUsed="1"/>
     <w:lsdException w:name="Table Grid" w:uiPriority="39"/>
+    <w:lsdException w:name="Table Theme" w:semiHidden="1" w:unhideWhenUsed="1"/>
     <w:lsdException w:name="Placeholder Text" w:semiHidden="1"/>
     <w:lsdException w:name="No Spacing" w:uiPriority="1" w:qFormat="1"/>
     <w:lsdException w:name="Light Shading" w:uiPriority="60"/>

</xml_diff>